<commit_message>
Started filling out documentation
</commit_message>
<xml_diff>
--- a/documentation/docBase.docx
+++ b/documentation/docBase.docx
@@ -47,8 +47,6 @@
         </w:rPr>
         <w:t>9</w:t>
       </w:r>
-      <w:bookmarkStart w:id="0" w:name="_GoBack"/>
-      <w:bookmarkEnd w:id="0"/>
     </w:p>
     <w:p>
       <w:pPr>
@@ -72,7 +70,7 @@
           <w:rStyle w:val="BookTitle"/>
           <w:sz w:val="48"/>
         </w:rPr>
-        <w:t>Student name</w:t>
+        <w:t>Brian Lai</w:t>
       </w:r>
     </w:p>
     <w:p>
@@ -88,7 +86,7 @@
           <w:rStyle w:val="BookTitle"/>
           <w:sz w:val="48"/>
         </w:rPr>
-        <w:t>Student ID</w:t>
+        <w:t>916818167</w:t>
       </w:r>
     </w:p>
     <w:p>
@@ -99,31 +97,41 @@
           <w:sz w:val="48"/>
         </w:rPr>
       </w:pPr>
-      <w:proofErr w:type="spellStart"/>
       <w:r>
         <w:rPr>
           <w:rStyle w:val="BookTitle"/>
           <w:sz w:val="48"/>
         </w:rPr>
-        <w:t>Class.Section</w:t>
-      </w:r>
-      <w:proofErr w:type="spellEnd"/>
-    </w:p>
-    <w:p>
-      <w:pPr>
-        <w:jc w:val="center"/>
+        <w:t>CSC413.</w:t>
+      </w:r>
+      <w:r>
         <w:rPr>
           <w:rStyle w:val="BookTitle"/>
           <w:sz w:val="48"/>
         </w:rPr>
-      </w:pPr>
-      <w:r>
+        <w:t>03</w:t>
+      </w:r>
+    </w:p>
+    <w:p>
+      <w:pPr>
+        <w:jc w:val="center"/>
         <w:rPr>
           <w:rStyle w:val="BookTitle"/>
+          <w:i w:val="0"/>
           <w:sz w:val="48"/>
         </w:rPr>
-        <w:t>GitHub Repository Link</w:t>
-      </w:r>
+      </w:pPr>
+      <w:hyperlink r:id="rId6" w:history="1">
+        <w:r>
+          <w:rPr>
+            <w:rStyle w:val="Hyperlink"/>
+            <w:i/>
+            <w:spacing w:val="5"/>
+            <w:sz w:val="48"/>
+          </w:rPr>
+          <w:t>https://github.com/csc415-03-spring2019/csc413-p1-blai30</w:t>
+        </w:r>
+      </w:hyperlink>
     </w:p>
     <w:p>
       <w:pPr>
@@ -1260,7 +1268,7 @@
           <w:spacing w:val="0"/>
         </w:rPr>
       </w:pPr>
-      <w:bookmarkStart w:id="1" w:name="_Toc522827688"/>
+      <w:bookmarkStart w:id="0" w:name="_Toc522827688"/>
       <w:r>
         <w:rPr>
           <w:rStyle w:val="BookTitle"/>
@@ -1273,17 +1281,52 @@
         <w:lastRenderedPageBreak/>
         <w:t>Introduction</w:t>
       </w:r>
+      <w:bookmarkEnd w:id="0"/>
+    </w:p>
+    <w:p>
+      <w:pPr>
+        <w:pStyle w:val="Heading2"/>
+      </w:pPr>
+      <w:bookmarkStart w:id="1" w:name="_Toc522827689"/>
+      <w:r>
+        <w:t>Project Overview</w:t>
+      </w:r>
       <w:bookmarkEnd w:id="1"/>
     </w:p>
     <w:p>
-      <w:pPr>
-        <w:pStyle w:val="Heading2"/>
-      </w:pPr>
-      <w:bookmarkStart w:id="2" w:name="_Toc522827689"/>
-      <w:r>
-        <w:t>Project Overview</w:t>
-      </w:r>
-      <w:bookmarkEnd w:id="2"/>
+      <w:r>
+        <w:t>The project</w:t>
+      </w:r>
+      <w:r>
+        <w:t xml:space="preserve"> is a calculator that</w:t>
+      </w:r>
+      <w:r>
+        <w:t xml:space="preserve"> reads</w:t>
+      </w:r>
+      <w:r>
+        <w:t xml:space="preserve"> math expression</w:t>
+      </w:r>
+      <w:r>
+        <w:t>s</w:t>
+      </w:r>
+      <w:r>
+        <w:t xml:space="preserve"> and calculates a result using </w:t>
+      </w:r>
+      <w:r>
+        <w:t xml:space="preserve">the </w:t>
+      </w:r>
+      <w:r>
+        <w:t xml:space="preserve">elementary rules of </w:t>
+      </w:r>
+      <w:r>
+        <w:t>basic operations</w:t>
+      </w:r>
+      <w:r>
+        <w:t>, applying the traditional order of operations</w:t>
+      </w:r>
+      <w:r>
+        <w:t>.</w:t>
+      </w:r>
     </w:p>
     <w:p>
       <w:pPr>
@@ -1297,7 +1340,7 @@
           <w:spacing w:val="0"/>
         </w:rPr>
       </w:pPr>
-      <w:bookmarkStart w:id="3" w:name="_Toc522827690"/>
+      <w:bookmarkStart w:id="2" w:name="_Toc522827690"/>
       <w:r>
         <w:rPr>
           <w:rStyle w:val="BookTitle"/>
@@ -1309,57 +1352,505 @@
         </w:rPr>
         <w:t>Technical Overview</w:t>
       </w:r>
+      <w:bookmarkEnd w:id="2"/>
+    </w:p>
+    <w:p>
+      <w:r>
+        <w:t>This Expression Evaluator calculates a result based</w:t>
+      </w:r>
+      <w:r>
+        <w:t xml:space="preserve"> </w:t>
+      </w:r>
+      <w:r>
+        <w:t xml:space="preserve">on </w:t>
+      </w:r>
+      <w:r>
+        <w:t>a mathematical expression</w:t>
+      </w:r>
+      <w:r>
+        <w:t xml:space="preserve"> given</w:t>
+      </w:r>
+      <w:r>
+        <w:t xml:space="preserve"> as a string input.</w:t>
+      </w:r>
+      <w:r>
+        <w:t xml:space="preserve"> The string is tokenized into </w:t>
+      </w:r>
+      <w:r>
+        <w:t xml:space="preserve">two stacks: an operand stack for storing numbers and an operator stack for storing mathematical operators. </w:t>
+      </w:r>
+      <w:r>
+        <w:t xml:space="preserve">When evaluating the expression, </w:t>
+      </w:r>
+      <w:r>
+        <w:t>operands and operators are popped from the top of the stack while following the traditional order of operations to obtain the correct result.</w:t>
+      </w:r>
+    </w:p>
+    <w:p>
+      <w:pPr>
+        <w:pStyle w:val="Heading2"/>
+      </w:pPr>
+      <w:bookmarkStart w:id="3" w:name="_Toc522827691"/>
+      <w:r>
+        <w:t>Summary of Work Completed</w:t>
+      </w:r>
       <w:bookmarkEnd w:id="3"/>
     </w:p>
     <w:p>
-      <w:pPr>
-        <w:pStyle w:val="Heading2"/>
-      </w:pPr>
-      <w:bookmarkStart w:id="4" w:name="_Toc522827691"/>
-      <w:r>
-        <w:t>Summary of Work Completed</w:t>
+      <w:r>
+        <w:t xml:space="preserve">Created new </w:t>
+      </w:r>
+      <w:r>
+        <w:t>subclasses from the Operator class to serve as different operators that execute different calculations.</w:t>
+      </w:r>
+      <w:r>
+        <w:t xml:space="preserve"> Initialized a static HashMap in the Operator class that stores each operator subclass</w:t>
+      </w:r>
+      <w:r>
+        <w:t>.</w:t>
+      </w:r>
+      <w:r>
+        <w:t xml:space="preserve"> </w:t>
+      </w:r>
+      <w:r>
+        <w:t>Filled out the eval function in the Evaluator class</w:t>
+      </w:r>
+      <w:r>
+        <w:t xml:space="preserve"> to have it tokenize the expression into </w:t>
+      </w:r>
+      <w:r>
+        <w:t>operand and operator stacks and calculate the expression based on order of operations</w:t>
+      </w:r>
+      <w:r>
+        <w:t xml:space="preserve"> including parentheses.</w:t>
+      </w:r>
+      <w:r>
+        <w:t xml:space="preserve"> Added a check for if the operator stack is not empty in order to process the stacks.</w:t>
+      </w:r>
+      <w:r>
+        <w:t xml:space="preserve"> By the time the evaluation completes, the operand stack will contain the result </w:t>
+      </w:r>
+      <w:r>
+        <w:t>which will be returned by the eval function.</w:t>
+      </w:r>
+    </w:p>
+    <w:p>
+      <w:pPr>
+        <w:pStyle w:val="Heading1"/>
+      </w:pPr>
+      <w:bookmarkStart w:id="4" w:name="_Toc522827692"/>
+      <w:r>
+        <w:t>Development Environment</w:t>
       </w:r>
       <w:bookmarkEnd w:id="4"/>
     </w:p>
     <w:p>
+      <w:r>
+        <w:t>Java version: JDK 11.0.2</w:t>
+      </w:r>
+    </w:p>
+    <w:p>
+      <w:r>
+        <w:t>IDE: JetBrains</w:t>
+      </w:r>
+      <w:r>
+        <w:t xml:space="preserve"> IntelliJ IDEA Ultimate 2018.3.3</w:t>
+      </w:r>
+    </w:p>
+    <w:p>
       <w:pPr>
         <w:pStyle w:val="Heading1"/>
       </w:pPr>
-      <w:bookmarkStart w:id="5" w:name="_Toc522827692"/>
-      <w:r>
-        <w:t>Development Environment</w:t>
+      <w:bookmarkStart w:id="5" w:name="_Toc522827693"/>
+      <w:r>
+        <w:t>How to Build/Import your Project</w:t>
       </w:r>
       <w:bookmarkEnd w:id="5"/>
     </w:p>
     <w:p>
       <w:pPr>
+        <w:ind w:firstLine="360"/>
+      </w:pPr>
+      <w:r>
+        <w:t>Importing and building project</w:t>
+      </w:r>
+    </w:p>
+    <w:p>
+      <w:pPr>
+        <w:pStyle w:val="ListParagraph"/>
+        <w:numPr>
+          <w:ilvl w:val="0"/>
+          <w:numId w:val="4"/>
+        </w:numPr>
+      </w:pPr>
+      <w:r>
+        <w:t>Open IntelliJ IDEA</w:t>
+      </w:r>
+    </w:p>
+    <w:p>
+      <w:pPr>
+        <w:pStyle w:val="ListParagraph"/>
+        <w:numPr>
+          <w:ilvl w:val="0"/>
+          <w:numId w:val="4"/>
+        </w:numPr>
+      </w:pPr>
+      <w:r>
+        <w:t>Click import project</w:t>
+      </w:r>
+    </w:p>
+    <w:p>
+      <w:pPr>
+        <w:pStyle w:val="ListParagraph"/>
+        <w:numPr>
+          <w:ilvl w:val="0"/>
+          <w:numId w:val="4"/>
+        </w:numPr>
+      </w:pPr>
+      <w:r>
+        <w:t>Navigate to the “calculator” directory</w:t>
+      </w:r>
+    </w:p>
+    <w:p>
+      <w:pPr>
+        <w:pStyle w:val="ListParagraph"/>
+        <w:numPr>
+          <w:ilvl w:val="0"/>
+          <w:numId w:val="4"/>
+        </w:numPr>
+      </w:pPr>
+      <w:r>
+        <w:t>Click OK</w:t>
+      </w:r>
+    </w:p>
+    <w:p>
+      <w:pPr>
+        <w:pStyle w:val="ListParagraph"/>
+        <w:numPr>
+          <w:ilvl w:val="0"/>
+          <w:numId w:val="4"/>
+        </w:numPr>
+      </w:pPr>
+      <w:r>
+        <w:t>Make sure “Create project from existing sources” is selected and click NEXT</w:t>
+      </w:r>
+    </w:p>
+    <w:p>
+      <w:pPr>
+        <w:pStyle w:val="ListParagraph"/>
+        <w:numPr>
+          <w:ilvl w:val="0"/>
+          <w:numId w:val="4"/>
+        </w:numPr>
+      </w:pPr>
+      <w:r>
+        <w:t>Proceed to click NEXT until import is finished</w:t>
+      </w:r>
+      <w:r>
+        <w:t xml:space="preserve">, making sure all JUnit </w:t>
+      </w:r>
+      <w:r>
+        <w:t>and JDK files are detected</w:t>
+      </w:r>
+    </w:p>
+    <w:p>
+      <w:pPr>
+        <w:pStyle w:val="ListParagraph"/>
+        <w:numPr>
+          <w:ilvl w:val="0"/>
+          <w:numId w:val="4"/>
+        </w:numPr>
+      </w:pPr>
+      <w:r>
+        <w:t xml:space="preserve">Build project using IntelliJ IDEA IDE by </w:t>
+      </w:r>
+      <w:r>
+        <w:t>navigating</w:t>
+      </w:r>
+      <w:r>
+        <w:t xml:space="preserve"> to Build &gt; Build Project</w:t>
+      </w:r>
+    </w:p>
+    <w:p>
+      <w:pPr>
+        <w:ind w:left="360"/>
+      </w:pPr>
+      <w:r>
+        <w:t>Building executable .jar application</w:t>
+      </w:r>
+    </w:p>
+    <w:p>
+      <w:pPr>
+        <w:pStyle w:val="ListParagraph"/>
+        <w:numPr>
+          <w:ilvl w:val="0"/>
+          <w:numId w:val="8"/>
+        </w:numPr>
+      </w:pPr>
+      <w:r>
+        <w:t>Open project in IntelliJ IDEA</w:t>
+      </w:r>
+      <w:r>
+        <w:t xml:space="preserve"> and n</w:t>
+      </w:r>
+      <w:r>
+        <w:t>avigate to File &gt; Project Structure</w:t>
+      </w:r>
+    </w:p>
+    <w:p>
+      <w:pPr>
+        <w:pStyle w:val="ListParagraph"/>
+        <w:numPr>
+          <w:ilvl w:val="0"/>
+          <w:numId w:val="8"/>
+        </w:numPr>
+      </w:pPr>
+      <w:r>
+        <w:t>Choose “Artifacts” from the side panel</w:t>
+      </w:r>
+    </w:p>
+    <w:p>
+      <w:pPr>
+        <w:pStyle w:val="ListParagraph"/>
+        <w:numPr>
+          <w:ilvl w:val="0"/>
+          <w:numId w:val="8"/>
+        </w:numPr>
+      </w:pPr>
+      <w:r>
+        <w:t xml:space="preserve">Click the blue + button to add a JAR </w:t>
+      </w:r>
+      <w:r>
+        <w:t>&gt; From modules with dependencies…</w:t>
+      </w:r>
+    </w:p>
+    <w:p>
+      <w:pPr>
+        <w:pStyle w:val="ListParagraph"/>
+        <w:numPr>
+          <w:ilvl w:val="0"/>
+          <w:numId w:val="8"/>
+        </w:numPr>
+      </w:pPr>
+      <w:r>
+        <w:t>Select the Module dropdown and choose “main”</w:t>
+      </w:r>
+    </w:p>
+    <w:p>
+      <w:pPr>
+        <w:pStyle w:val="ListParagraph"/>
+        <w:numPr>
+          <w:ilvl w:val="0"/>
+          <w:numId w:val="8"/>
+        </w:numPr>
+      </w:pPr>
+      <w:r>
+        <w:t>Ensure “extract to the target JAR” is selected under “JAR files from libraries” and click OK</w:t>
+      </w:r>
+    </w:p>
+    <w:p>
+      <w:pPr>
+        <w:pStyle w:val="ListParagraph"/>
+        <w:numPr>
+          <w:ilvl w:val="0"/>
+          <w:numId w:val="8"/>
+        </w:numPr>
+      </w:pPr>
+      <w:r>
+        <w:t>Click OK to exit Project Structure</w:t>
+      </w:r>
+      <w:r>
+        <w:t xml:space="preserve"> and n</w:t>
+      </w:r>
+      <w:r>
+        <w:t xml:space="preserve">avigate to Build &gt; Build Artifacts… and the executable .jar </w:t>
+      </w:r>
+      <w:r>
+        <w:t xml:space="preserve">application </w:t>
+      </w:r>
+      <w:r>
+        <w:t>should</w:t>
+      </w:r>
+      <w:r>
+        <w:t xml:space="preserve"> </w:t>
+      </w:r>
+      <w:proofErr w:type="gramStart"/>
+      <w:r>
+        <w:t xml:space="preserve">be </w:t>
+      </w:r>
+      <w:r>
+        <w:t xml:space="preserve">located </w:t>
+      </w:r>
+      <w:r>
+        <w:t>in</w:t>
+      </w:r>
+      <w:proofErr w:type="gramEnd"/>
+      <w:r>
+        <w:t xml:space="preserve"> calculator\out\artifacts</w:t>
+      </w:r>
+      <w:r>
+        <w:t>\</w:t>
+      </w:r>
+      <w:proofErr w:type="spellStart"/>
+      <w:r>
+        <w:t>main_jar</w:t>
+      </w:r>
+      <w:proofErr w:type="spellEnd"/>
+    </w:p>
+    <w:p>
+      <w:pPr>
         <w:pStyle w:val="Heading1"/>
       </w:pPr>
-      <w:bookmarkStart w:id="6" w:name="_Toc522827693"/>
-      <w:r>
-        <w:t>How to Build/Import your Project</w:t>
+      <w:bookmarkStart w:id="6" w:name="_Toc522827694"/>
+      <w:r>
+        <w:lastRenderedPageBreak/>
+        <w:t>How to Run your Project</w:t>
       </w:r>
       <w:bookmarkEnd w:id="6"/>
     </w:p>
     <w:p>
+      <w:r>
+        <w:t>After building the executable .jar application of the project, navigate to its directory at calculator\out\artifacts\</w:t>
+      </w:r>
+      <w:proofErr w:type="spellStart"/>
+      <w:r>
+        <w:t>main_jar</w:t>
+      </w:r>
+      <w:proofErr w:type="spellEnd"/>
+      <w:r>
+        <w:t xml:space="preserve"> and double click main.jar.</w:t>
+      </w:r>
+    </w:p>
+    <w:p>
+      <w:r>
+        <w:t xml:space="preserve">If running from the command-line, </w:t>
+      </w:r>
+      <w:r>
+        <w:t>run this command while in the executable .jar application directory: “</w:t>
+      </w:r>
+      <w:r>
+        <w:t>java</w:t>
+      </w:r>
+      <w:r>
+        <w:t xml:space="preserve"> -jar main.jar”, ensuring JDK 11 is installed and at the top of %PATH%</w:t>
+      </w:r>
+      <w:r>
+        <w:t xml:space="preserve"> (Windows).</w:t>
+      </w:r>
+    </w:p>
+    <w:p>
       <w:pPr>
         <w:pStyle w:val="Heading1"/>
       </w:pPr>
-      <w:bookmarkStart w:id="7" w:name="_Toc522827694"/>
-      <w:r>
-        <w:t>How to Run your Project</w:t>
+      <w:bookmarkStart w:id="7" w:name="_Toc522827695"/>
+      <w:r>
+        <w:t>Assumption Made</w:t>
       </w:r>
       <w:bookmarkEnd w:id="7"/>
     </w:p>
     <w:p>
       <w:pPr>
-        <w:pStyle w:val="Heading1"/>
-      </w:pPr>
-      <w:bookmarkStart w:id="8" w:name="_Toc522827695"/>
-      <w:r>
-        <w:t>Assumption Made</w:t>
-      </w:r>
+        <w:pStyle w:val="ListParagraph"/>
+        <w:numPr>
+          <w:ilvl w:val="0"/>
+          <w:numId w:val="9"/>
+        </w:numPr>
+      </w:pPr>
+      <w:r>
+        <w:t>If</w:t>
+      </w:r>
+      <w:r>
+        <w:t xml:space="preserve"> </w:t>
+      </w:r>
+      <w:r>
+        <w:t>all</w:t>
+      </w:r>
+      <w:r>
+        <w:t xml:space="preserve"> the evaluator tests pass, my </w:t>
+      </w:r>
+      <w:r>
+        <w:t xml:space="preserve">evaluator function and all associated classes are </w:t>
+      </w:r>
+      <w:r>
+        <w:t>complete.</w:t>
+      </w:r>
+    </w:p>
+    <w:p>
+      <w:pPr>
+        <w:pStyle w:val="ListParagraph"/>
+        <w:numPr>
+          <w:ilvl w:val="0"/>
+          <w:numId w:val="9"/>
+        </w:numPr>
+      </w:pPr>
+      <w:r>
+        <w:t>Must use HashMap for operators</w:t>
+      </w:r>
+      <w:r>
+        <w:t>.</w:t>
+      </w:r>
+    </w:p>
+    <w:p>
+      <w:pPr>
+        <w:pStyle w:val="ListParagraph"/>
+        <w:numPr>
+          <w:ilvl w:val="0"/>
+          <w:numId w:val="9"/>
+        </w:numPr>
+      </w:pPr>
+      <w:r>
+        <w:t>M</w:t>
+      </w:r>
+      <w:r>
+        <w:t>ust use Stack for operand</w:t>
+      </w:r>
+      <w:r>
+        <w:t>s and operators when evaluating expression.</w:t>
+      </w:r>
+    </w:p>
+    <w:p>
+      <w:pPr>
+        <w:pStyle w:val="ListParagraph"/>
+        <w:numPr>
+          <w:ilvl w:val="0"/>
+          <w:numId w:val="9"/>
+        </w:numPr>
+      </w:pPr>
+      <w:r>
+        <w:t>Parentheses count as operators.</w:t>
+      </w:r>
+    </w:p>
+    <w:p>
+      <w:pPr>
+        <w:pStyle w:val="ListParagraph"/>
+        <w:numPr>
+          <w:ilvl w:val="0"/>
+          <w:numId w:val="9"/>
+        </w:numPr>
+      </w:pPr>
+      <w:r>
+        <w:t>E</w:t>
+      </w:r>
+      <w:r>
+        <w:t>xpression is fully evaluated when operator stack is empty.</w:t>
+      </w:r>
+    </w:p>
+    <w:p>
+      <w:pPr>
+        <w:pStyle w:val="ListParagraph"/>
+        <w:numPr>
+          <w:ilvl w:val="0"/>
+          <w:numId w:val="9"/>
+        </w:numPr>
+      </w:pPr>
+      <w:bookmarkStart w:id="8" w:name="_GoBack"/>
       <w:bookmarkEnd w:id="8"/>
+      <w:r>
+        <w:t xml:space="preserve">Spaces cannot be </w:t>
+      </w:r>
+      <w:r>
+        <w:t>in DELIMITERS because the tokenizer while loop already takes care of spaces.</w:t>
+      </w:r>
     </w:p>
     <w:p>
       <w:pPr>
@@ -1414,6 +1905,95 @@
 <file path=word/numbering.xml><?xml version="1.0" encoding="utf-8"?>
 <w:numbering xmlns:wpc="http://schemas.microsoft.com/office/word/2010/wordprocessingCanvas" xmlns:cx="http://schemas.microsoft.com/office/drawing/2014/chartex" xmlns:cx1="http://schemas.microsoft.com/office/drawing/2015/9/8/chartex" xmlns:cx2="http://schemas.microsoft.com/office/drawing/2015/10/21/chartex" xmlns:cx3="http://schemas.microsoft.com/office/drawing/2016/5/9/chartex" xmlns:cx4="http://schemas.microsoft.com/office/drawing/2016/5/10/chartex" xmlns:cx5="http://schemas.microsoft.com/office/drawing/2016/5/11/chartex" xmlns:cx6="http://schemas.microsoft.com/office/drawing/2016/5/12/chartex" xmlns:cx7="http://schemas.microsoft.com/office/drawing/2016/5/13/chartex" xmlns:cx8="http://schemas.microsoft.com/office/drawing/2016/5/14/chartex" xmlns:mc="http://schemas.openxmlformats.org/markup-compatibility/2006" xmlns:aink="http://schemas.microsoft.com/office/drawing/2016/ink" xmlns:am3d="http://schemas.microsoft.com/office/drawing/2017/model3d" xmlns:o="urn:schemas-microsoft-com:office:office" xmlns:r="http://schemas.openxmlformats.org/officeDocument/2006/relationships" xmlns:m="http://schemas.openxmlformats.org/officeDocument/2006/math" xmlns:v="urn:schemas-microsoft-com:vml" xmlns:wp14="http://schemas.microsoft.com/office/word/2010/wordprocessingDrawing" xmlns:wp="http://schemas.openxmlformats.org/drawingml/2006/wordprocessingDrawing" xmlns:w10="urn:schemas-microsoft-com:office:word" xmlns:w="http://schemas.openxmlformats.org/wordprocessingml/2006/main" xmlns:w14="http://schemas.microsoft.com/office/word/2010/wordml" xmlns:w15="http://schemas.microsoft.com/office/word/2012/wordml" xmlns:w16cid="http://schemas.microsoft.com/office/word/2016/wordml/cid" xmlns:w16se="http://schemas.microsoft.com/office/word/2015/wordml/symex" xmlns:wpg="http://schemas.microsoft.com/office/word/2010/wordprocessingGroup" xmlns:wpi="http://schemas.microsoft.com/office/word/2010/wordprocessingInk" xmlns:wne="http://schemas.microsoft.com/office/word/2006/wordml" xmlns:wps="http://schemas.microsoft.com/office/word/2010/wordprocessingShape" mc:Ignorable="w14 w15 w16se w16cid wp14">
   <w:abstractNum w:abstractNumId="0" w15:restartNumberingAfterBreak="0">
+    <w:nsid w:val="05B64B49"/>
+    <w:multiLevelType w:val="hybridMultilevel"/>
+    <w:tmpl w:val="4DFC0EA6"/>
+    <w:lvl w:ilvl="0" w:tplc="0409000F">
+      <w:start w:val="1"/>
+      <w:numFmt w:val="decimal"/>
+      <w:lvlText w:val="%1."/>
+      <w:lvlJc w:val="left"/>
+      <w:pPr>
+        <w:ind w:left="720" w:hanging="360"/>
+      </w:pPr>
+      <w:rPr>
+        <w:rFonts w:hint="default"/>
+      </w:rPr>
+    </w:lvl>
+    <w:lvl w:ilvl="1" w:tplc="04090019" w:tentative="1">
+      <w:start w:val="1"/>
+      <w:numFmt w:val="lowerLetter"/>
+      <w:lvlText w:val="%2."/>
+      <w:lvlJc w:val="left"/>
+      <w:pPr>
+        <w:ind w:left="1440" w:hanging="360"/>
+      </w:pPr>
+    </w:lvl>
+    <w:lvl w:ilvl="2" w:tplc="0409001B" w:tentative="1">
+      <w:start w:val="1"/>
+      <w:numFmt w:val="lowerRoman"/>
+      <w:lvlText w:val="%3."/>
+      <w:lvlJc w:val="right"/>
+      <w:pPr>
+        <w:ind w:left="2160" w:hanging="180"/>
+      </w:pPr>
+    </w:lvl>
+    <w:lvl w:ilvl="3" w:tplc="0409000F" w:tentative="1">
+      <w:start w:val="1"/>
+      <w:numFmt w:val="decimal"/>
+      <w:lvlText w:val="%4."/>
+      <w:lvlJc w:val="left"/>
+      <w:pPr>
+        <w:ind w:left="2880" w:hanging="360"/>
+      </w:pPr>
+    </w:lvl>
+    <w:lvl w:ilvl="4" w:tplc="04090019" w:tentative="1">
+      <w:start w:val="1"/>
+      <w:numFmt w:val="lowerLetter"/>
+      <w:lvlText w:val="%5."/>
+      <w:lvlJc w:val="left"/>
+      <w:pPr>
+        <w:ind w:left="3600" w:hanging="360"/>
+      </w:pPr>
+    </w:lvl>
+    <w:lvl w:ilvl="5" w:tplc="0409001B" w:tentative="1">
+      <w:start w:val="1"/>
+      <w:numFmt w:val="lowerRoman"/>
+      <w:lvlText w:val="%6."/>
+      <w:lvlJc w:val="right"/>
+      <w:pPr>
+        <w:ind w:left="4320" w:hanging="180"/>
+      </w:pPr>
+    </w:lvl>
+    <w:lvl w:ilvl="6" w:tplc="0409000F" w:tentative="1">
+      <w:start w:val="1"/>
+      <w:numFmt w:val="decimal"/>
+      <w:lvlText w:val="%7."/>
+      <w:lvlJc w:val="left"/>
+      <w:pPr>
+        <w:ind w:left="5040" w:hanging="360"/>
+      </w:pPr>
+    </w:lvl>
+    <w:lvl w:ilvl="7" w:tplc="04090019" w:tentative="1">
+      <w:start w:val="1"/>
+      <w:numFmt w:val="lowerLetter"/>
+      <w:lvlText w:val="%8."/>
+      <w:lvlJc w:val="left"/>
+      <w:pPr>
+        <w:ind w:left="5760" w:hanging="360"/>
+      </w:pPr>
+    </w:lvl>
+    <w:lvl w:ilvl="8" w:tplc="0409001B" w:tentative="1">
+      <w:start w:val="1"/>
+      <w:numFmt w:val="lowerRoman"/>
+      <w:lvlText w:val="%9."/>
+      <w:lvlJc w:val="right"/>
+      <w:pPr>
+        <w:ind w:left="6480" w:hanging="180"/>
+      </w:pPr>
+    </w:lvl>
+  </w:abstractNum>
+  <w:abstractNum w:abstractNumId="1" w15:restartNumberingAfterBreak="0">
     <w:nsid w:val="37003AF2"/>
     <w:multiLevelType w:val="hybridMultilevel"/>
     <w:tmpl w:val="3214B848"/>
@@ -1499,7 +2079,96 @@
       </w:pPr>
     </w:lvl>
   </w:abstractNum>
-  <w:abstractNum w:abstractNumId="1" w15:restartNumberingAfterBreak="0">
+  <w:abstractNum w:abstractNumId="2" w15:restartNumberingAfterBreak="0">
+    <w:nsid w:val="44FE0278"/>
+    <w:multiLevelType w:val="hybridMultilevel"/>
+    <w:tmpl w:val="470860D6"/>
+    <w:lvl w:ilvl="0" w:tplc="0409000F">
+      <w:start w:val="1"/>
+      <w:numFmt w:val="decimal"/>
+      <w:lvlText w:val="%1."/>
+      <w:lvlJc w:val="left"/>
+      <w:pPr>
+        <w:ind w:left="720" w:hanging="360"/>
+      </w:pPr>
+      <w:rPr>
+        <w:rFonts w:hint="default"/>
+      </w:rPr>
+    </w:lvl>
+    <w:lvl w:ilvl="1" w:tplc="04090019" w:tentative="1">
+      <w:start w:val="1"/>
+      <w:numFmt w:val="lowerLetter"/>
+      <w:lvlText w:val="%2."/>
+      <w:lvlJc w:val="left"/>
+      <w:pPr>
+        <w:ind w:left="1440" w:hanging="360"/>
+      </w:pPr>
+    </w:lvl>
+    <w:lvl w:ilvl="2" w:tplc="0409001B" w:tentative="1">
+      <w:start w:val="1"/>
+      <w:numFmt w:val="lowerRoman"/>
+      <w:lvlText w:val="%3."/>
+      <w:lvlJc w:val="right"/>
+      <w:pPr>
+        <w:ind w:left="2160" w:hanging="180"/>
+      </w:pPr>
+    </w:lvl>
+    <w:lvl w:ilvl="3" w:tplc="0409000F" w:tentative="1">
+      <w:start w:val="1"/>
+      <w:numFmt w:val="decimal"/>
+      <w:lvlText w:val="%4."/>
+      <w:lvlJc w:val="left"/>
+      <w:pPr>
+        <w:ind w:left="2880" w:hanging="360"/>
+      </w:pPr>
+    </w:lvl>
+    <w:lvl w:ilvl="4" w:tplc="04090019" w:tentative="1">
+      <w:start w:val="1"/>
+      <w:numFmt w:val="lowerLetter"/>
+      <w:lvlText w:val="%5."/>
+      <w:lvlJc w:val="left"/>
+      <w:pPr>
+        <w:ind w:left="3600" w:hanging="360"/>
+      </w:pPr>
+    </w:lvl>
+    <w:lvl w:ilvl="5" w:tplc="0409001B" w:tentative="1">
+      <w:start w:val="1"/>
+      <w:numFmt w:val="lowerRoman"/>
+      <w:lvlText w:val="%6."/>
+      <w:lvlJc w:val="right"/>
+      <w:pPr>
+        <w:ind w:left="4320" w:hanging="180"/>
+      </w:pPr>
+    </w:lvl>
+    <w:lvl w:ilvl="6" w:tplc="0409000F" w:tentative="1">
+      <w:start w:val="1"/>
+      <w:numFmt w:val="decimal"/>
+      <w:lvlText w:val="%7."/>
+      <w:lvlJc w:val="left"/>
+      <w:pPr>
+        <w:ind w:left="5040" w:hanging="360"/>
+      </w:pPr>
+    </w:lvl>
+    <w:lvl w:ilvl="7" w:tplc="04090019" w:tentative="1">
+      <w:start w:val="1"/>
+      <w:numFmt w:val="lowerLetter"/>
+      <w:lvlText w:val="%8."/>
+      <w:lvlJc w:val="left"/>
+      <w:pPr>
+        <w:ind w:left="5760" w:hanging="360"/>
+      </w:pPr>
+    </w:lvl>
+    <w:lvl w:ilvl="8" w:tplc="0409001B" w:tentative="1">
+      <w:start w:val="1"/>
+      <w:numFmt w:val="lowerRoman"/>
+      <w:lvlText w:val="%9."/>
+      <w:lvlJc w:val="right"/>
+      <w:pPr>
+        <w:ind w:left="6480" w:hanging="180"/>
+      </w:pPr>
+    </w:lvl>
+  </w:abstractNum>
+  <w:abstractNum w:abstractNumId="3" w15:restartNumberingAfterBreak="0">
     <w:nsid w:val="48442EEC"/>
     <w:multiLevelType w:val="multilevel"/>
     <w:tmpl w:val="04090025"/>
@@ -1594,7 +2263,298 @@
       </w:pPr>
     </w:lvl>
   </w:abstractNum>
-  <w:abstractNum w:abstractNumId="2" w15:restartNumberingAfterBreak="0">
+  <w:abstractNum w:abstractNumId="4" w15:restartNumberingAfterBreak="0">
+    <w:nsid w:val="5CB713E8"/>
+    <w:multiLevelType w:val="hybridMultilevel"/>
+    <w:tmpl w:val="75A82DD8"/>
+    <w:lvl w:ilvl="0" w:tplc="0409000F">
+      <w:start w:val="1"/>
+      <w:numFmt w:val="decimal"/>
+      <w:lvlText w:val="%1."/>
+      <w:lvlJc w:val="left"/>
+      <w:pPr>
+        <w:ind w:left="720" w:hanging="360"/>
+      </w:pPr>
+      <w:rPr>
+        <w:rFonts w:hint="default"/>
+      </w:rPr>
+    </w:lvl>
+    <w:lvl w:ilvl="1" w:tplc="04090019" w:tentative="1">
+      <w:start w:val="1"/>
+      <w:numFmt w:val="lowerLetter"/>
+      <w:lvlText w:val="%2."/>
+      <w:lvlJc w:val="left"/>
+      <w:pPr>
+        <w:ind w:left="1440" w:hanging="360"/>
+      </w:pPr>
+    </w:lvl>
+    <w:lvl w:ilvl="2" w:tplc="0409001B" w:tentative="1">
+      <w:start w:val="1"/>
+      <w:numFmt w:val="lowerRoman"/>
+      <w:lvlText w:val="%3."/>
+      <w:lvlJc w:val="right"/>
+      <w:pPr>
+        <w:ind w:left="2160" w:hanging="180"/>
+      </w:pPr>
+    </w:lvl>
+    <w:lvl w:ilvl="3" w:tplc="0409000F" w:tentative="1">
+      <w:start w:val="1"/>
+      <w:numFmt w:val="decimal"/>
+      <w:lvlText w:val="%4."/>
+      <w:lvlJc w:val="left"/>
+      <w:pPr>
+        <w:ind w:left="2880" w:hanging="360"/>
+      </w:pPr>
+    </w:lvl>
+    <w:lvl w:ilvl="4" w:tplc="04090019" w:tentative="1">
+      <w:start w:val="1"/>
+      <w:numFmt w:val="lowerLetter"/>
+      <w:lvlText w:val="%5."/>
+      <w:lvlJc w:val="left"/>
+      <w:pPr>
+        <w:ind w:left="3600" w:hanging="360"/>
+      </w:pPr>
+    </w:lvl>
+    <w:lvl w:ilvl="5" w:tplc="0409001B" w:tentative="1">
+      <w:start w:val="1"/>
+      <w:numFmt w:val="lowerRoman"/>
+      <w:lvlText w:val="%6."/>
+      <w:lvlJc w:val="right"/>
+      <w:pPr>
+        <w:ind w:left="4320" w:hanging="180"/>
+      </w:pPr>
+    </w:lvl>
+    <w:lvl w:ilvl="6" w:tplc="0409000F" w:tentative="1">
+      <w:start w:val="1"/>
+      <w:numFmt w:val="decimal"/>
+      <w:lvlText w:val="%7."/>
+      <w:lvlJc w:val="left"/>
+      <w:pPr>
+        <w:ind w:left="5040" w:hanging="360"/>
+      </w:pPr>
+    </w:lvl>
+    <w:lvl w:ilvl="7" w:tplc="04090019" w:tentative="1">
+      <w:start w:val="1"/>
+      <w:numFmt w:val="lowerLetter"/>
+      <w:lvlText w:val="%8."/>
+      <w:lvlJc w:val="left"/>
+      <w:pPr>
+        <w:ind w:left="5760" w:hanging="360"/>
+      </w:pPr>
+    </w:lvl>
+    <w:lvl w:ilvl="8" w:tplc="0409001B" w:tentative="1">
+      <w:start w:val="1"/>
+      <w:numFmt w:val="lowerRoman"/>
+      <w:lvlText w:val="%9."/>
+      <w:lvlJc w:val="right"/>
+      <w:pPr>
+        <w:ind w:left="6480" w:hanging="180"/>
+      </w:pPr>
+    </w:lvl>
+  </w:abstractNum>
+  <w:abstractNum w:abstractNumId="5" w15:restartNumberingAfterBreak="0">
+    <w:nsid w:val="61024DE9"/>
+    <w:multiLevelType w:val="hybridMultilevel"/>
+    <w:tmpl w:val="6E5630CC"/>
+    <w:lvl w:ilvl="0" w:tplc="0409000F">
+      <w:start w:val="1"/>
+      <w:numFmt w:val="decimal"/>
+      <w:lvlText w:val="%1."/>
+      <w:lvlJc w:val="left"/>
+      <w:pPr>
+        <w:ind w:left="720" w:hanging="360"/>
+      </w:pPr>
+      <w:rPr>
+        <w:rFonts w:hint="default"/>
+      </w:rPr>
+    </w:lvl>
+    <w:lvl w:ilvl="1" w:tplc="04090019" w:tentative="1">
+      <w:start w:val="1"/>
+      <w:numFmt w:val="lowerLetter"/>
+      <w:lvlText w:val="%2."/>
+      <w:lvlJc w:val="left"/>
+      <w:pPr>
+        <w:ind w:left="1440" w:hanging="360"/>
+      </w:pPr>
+    </w:lvl>
+    <w:lvl w:ilvl="2" w:tplc="0409001B" w:tentative="1">
+      <w:start w:val="1"/>
+      <w:numFmt w:val="lowerRoman"/>
+      <w:lvlText w:val="%3."/>
+      <w:lvlJc w:val="right"/>
+      <w:pPr>
+        <w:ind w:left="2160" w:hanging="180"/>
+      </w:pPr>
+    </w:lvl>
+    <w:lvl w:ilvl="3" w:tplc="0409000F" w:tentative="1">
+      <w:start w:val="1"/>
+      <w:numFmt w:val="decimal"/>
+      <w:lvlText w:val="%4."/>
+      <w:lvlJc w:val="left"/>
+      <w:pPr>
+        <w:ind w:left="2880" w:hanging="360"/>
+      </w:pPr>
+    </w:lvl>
+    <w:lvl w:ilvl="4" w:tplc="04090019" w:tentative="1">
+      <w:start w:val="1"/>
+      <w:numFmt w:val="lowerLetter"/>
+      <w:lvlText w:val="%5."/>
+      <w:lvlJc w:val="left"/>
+      <w:pPr>
+        <w:ind w:left="3600" w:hanging="360"/>
+      </w:pPr>
+    </w:lvl>
+    <w:lvl w:ilvl="5" w:tplc="0409001B" w:tentative="1">
+      <w:start w:val="1"/>
+      <w:numFmt w:val="lowerRoman"/>
+      <w:lvlText w:val="%6."/>
+      <w:lvlJc w:val="right"/>
+      <w:pPr>
+        <w:ind w:left="4320" w:hanging="180"/>
+      </w:pPr>
+    </w:lvl>
+    <w:lvl w:ilvl="6" w:tplc="0409000F" w:tentative="1">
+      <w:start w:val="1"/>
+      <w:numFmt w:val="decimal"/>
+      <w:lvlText w:val="%7."/>
+      <w:lvlJc w:val="left"/>
+      <w:pPr>
+        <w:ind w:left="5040" w:hanging="360"/>
+      </w:pPr>
+    </w:lvl>
+    <w:lvl w:ilvl="7" w:tplc="04090019" w:tentative="1">
+      <w:start w:val="1"/>
+      <w:numFmt w:val="lowerLetter"/>
+      <w:lvlText w:val="%8."/>
+      <w:lvlJc w:val="left"/>
+      <w:pPr>
+        <w:ind w:left="5760" w:hanging="360"/>
+      </w:pPr>
+    </w:lvl>
+    <w:lvl w:ilvl="8" w:tplc="0409001B" w:tentative="1">
+      <w:start w:val="1"/>
+      <w:numFmt w:val="lowerRoman"/>
+      <w:lvlText w:val="%9."/>
+      <w:lvlJc w:val="right"/>
+      <w:pPr>
+        <w:ind w:left="6480" w:hanging="180"/>
+      </w:pPr>
+    </w:lvl>
+  </w:abstractNum>
+  <w:abstractNum w:abstractNumId="6" w15:restartNumberingAfterBreak="0">
+    <w:nsid w:val="61D628B7"/>
+    <w:multiLevelType w:val="hybridMultilevel"/>
+    <w:tmpl w:val="5D5CF8C2"/>
+    <w:lvl w:ilvl="0" w:tplc="04090001">
+      <w:start w:val="1"/>
+      <w:numFmt w:val="bullet"/>
+      <w:lvlText w:val=""/>
+      <w:lvlJc w:val="left"/>
+      <w:pPr>
+        <w:ind w:left="720" w:hanging="360"/>
+      </w:pPr>
+      <w:rPr>
+        <w:rFonts w:ascii="Symbol" w:hAnsi="Symbol" w:hint="default"/>
+      </w:rPr>
+    </w:lvl>
+    <w:lvl w:ilvl="1" w:tplc="04090003" w:tentative="1">
+      <w:start w:val="1"/>
+      <w:numFmt w:val="bullet"/>
+      <w:lvlText w:val="o"/>
+      <w:lvlJc w:val="left"/>
+      <w:pPr>
+        <w:ind w:left="1440" w:hanging="360"/>
+      </w:pPr>
+      <w:rPr>
+        <w:rFonts w:ascii="Courier New" w:hAnsi="Courier New" w:cs="Courier New" w:hint="default"/>
+      </w:rPr>
+    </w:lvl>
+    <w:lvl w:ilvl="2" w:tplc="04090005" w:tentative="1">
+      <w:start w:val="1"/>
+      <w:numFmt w:val="bullet"/>
+      <w:lvlText w:val=""/>
+      <w:lvlJc w:val="left"/>
+      <w:pPr>
+        <w:ind w:left="2160" w:hanging="360"/>
+      </w:pPr>
+      <w:rPr>
+        <w:rFonts w:ascii="Wingdings" w:hAnsi="Wingdings" w:hint="default"/>
+      </w:rPr>
+    </w:lvl>
+    <w:lvl w:ilvl="3" w:tplc="04090001" w:tentative="1">
+      <w:start w:val="1"/>
+      <w:numFmt w:val="bullet"/>
+      <w:lvlText w:val=""/>
+      <w:lvlJc w:val="left"/>
+      <w:pPr>
+        <w:ind w:left="2880" w:hanging="360"/>
+      </w:pPr>
+      <w:rPr>
+        <w:rFonts w:ascii="Symbol" w:hAnsi="Symbol" w:hint="default"/>
+      </w:rPr>
+    </w:lvl>
+    <w:lvl w:ilvl="4" w:tplc="04090003" w:tentative="1">
+      <w:start w:val="1"/>
+      <w:numFmt w:val="bullet"/>
+      <w:lvlText w:val="o"/>
+      <w:lvlJc w:val="left"/>
+      <w:pPr>
+        <w:ind w:left="3600" w:hanging="360"/>
+      </w:pPr>
+      <w:rPr>
+        <w:rFonts w:ascii="Courier New" w:hAnsi="Courier New" w:cs="Courier New" w:hint="default"/>
+      </w:rPr>
+    </w:lvl>
+    <w:lvl w:ilvl="5" w:tplc="04090005" w:tentative="1">
+      <w:start w:val="1"/>
+      <w:numFmt w:val="bullet"/>
+      <w:lvlText w:val=""/>
+      <w:lvlJc w:val="left"/>
+      <w:pPr>
+        <w:ind w:left="4320" w:hanging="360"/>
+      </w:pPr>
+      <w:rPr>
+        <w:rFonts w:ascii="Wingdings" w:hAnsi="Wingdings" w:hint="default"/>
+      </w:rPr>
+    </w:lvl>
+    <w:lvl w:ilvl="6" w:tplc="04090001" w:tentative="1">
+      <w:start w:val="1"/>
+      <w:numFmt w:val="bullet"/>
+      <w:lvlText w:val=""/>
+      <w:lvlJc w:val="left"/>
+      <w:pPr>
+        <w:ind w:left="5040" w:hanging="360"/>
+      </w:pPr>
+      <w:rPr>
+        <w:rFonts w:ascii="Symbol" w:hAnsi="Symbol" w:hint="default"/>
+      </w:rPr>
+    </w:lvl>
+    <w:lvl w:ilvl="7" w:tplc="04090003" w:tentative="1">
+      <w:start w:val="1"/>
+      <w:numFmt w:val="bullet"/>
+      <w:lvlText w:val="o"/>
+      <w:lvlJc w:val="left"/>
+      <w:pPr>
+        <w:ind w:left="5760" w:hanging="360"/>
+      </w:pPr>
+      <w:rPr>
+        <w:rFonts w:ascii="Courier New" w:hAnsi="Courier New" w:cs="Courier New" w:hint="default"/>
+      </w:rPr>
+    </w:lvl>
+    <w:lvl w:ilvl="8" w:tplc="04090005" w:tentative="1">
+      <w:start w:val="1"/>
+      <w:numFmt w:val="bullet"/>
+      <w:lvlText w:val=""/>
+      <w:lvlJc w:val="left"/>
+      <w:pPr>
+        <w:ind w:left="6480" w:hanging="360"/>
+      </w:pPr>
+      <w:rPr>
+        <w:rFonts w:ascii="Wingdings" w:hAnsi="Wingdings" w:hint="default"/>
+      </w:rPr>
+    </w:lvl>
+  </w:abstractNum>
+  <w:abstractNum w:abstractNumId="7" w15:restartNumberingAfterBreak="0">
     <w:nsid w:val="6E8D5C80"/>
     <w:multiLevelType w:val="multilevel"/>
     <w:tmpl w:val="6A84AEC4"/>
@@ -1681,14 +2641,121 @@
       </w:pPr>
     </w:lvl>
   </w:abstractNum>
+  <w:abstractNum w:abstractNumId="8" w15:restartNumberingAfterBreak="0">
+    <w:nsid w:val="7EAD0A06"/>
+    <w:multiLevelType w:val="hybridMultilevel"/>
+    <w:tmpl w:val="F990CB2C"/>
+    <w:lvl w:ilvl="0" w:tplc="0409000F">
+      <w:start w:val="1"/>
+      <w:numFmt w:val="decimal"/>
+      <w:lvlText w:val="%1."/>
+      <w:lvlJc w:val="left"/>
+      <w:pPr>
+        <w:ind w:left="720" w:hanging="360"/>
+      </w:pPr>
+      <w:rPr>
+        <w:rFonts w:hint="default"/>
+      </w:rPr>
+    </w:lvl>
+    <w:lvl w:ilvl="1" w:tplc="04090019" w:tentative="1">
+      <w:start w:val="1"/>
+      <w:numFmt w:val="lowerLetter"/>
+      <w:lvlText w:val="%2."/>
+      <w:lvlJc w:val="left"/>
+      <w:pPr>
+        <w:ind w:left="1440" w:hanging="360"/>
+      </w:pPr>
+    </w:lvl>
+    <w:lvl w:ilvl="2" w:tplc="0409001B" w:tentative="1">
+      <w:start w:val="1"/>
+      <w:numFmt w:val="lowerRoman"/>
+      <w:lvlText w:val="%3."/>
+      <w:lvlJc w:val="right"/>
+      <w:pPr>
+        <w:ind w:left="2160" w:hanging="180"/>
+      </w:pPr>
+    </w:lvl>
+    <w:lvl w:ilvl="3" w:tplc="0409000F" w:tentative="1">
+      <w:start w:val="1"/>
+      <w:numFmt w:val="decimal"/>
+      <w:lvlText w:val="%4."/>
+      <w:lvlJc w:val="left"/>
+      <w:pPr>
+        <w:ind w:left="2880" w:hanging="360"/>
+      </w:pPr>
+    </w:lvl>
+    <w:lvl w:ilvl="4" w:tplc="04090019" w:tentative="1">
+      <w:start w:val="1"/>
+      <w:numFmt w:val="lowerLetter"/>
+      <w:lvlText w:val="%5."/>
+      <w:lvlJc w:val="left"/>
+      <w:pPr>
+        <w:ind w:left="3600" w:hanging="360"/>
+      </w:pPr>
+    </w:lvl>
+    <w:lvl w:ilvl="5" w:tplc="0409001B" w:tentative="1">
+      <w:start w:val="1"/>
+      <w:numFmt w:val="lowerRoman"/>
+      <w:lvlText w:val="%6."/>
+      <w:lvlJc w:val="right"/>
+      <w:pPr>
+        <w:ind w:left="4320" w:hanging="180"/>
+      </w:pPr>
+    </w:lvl>
+    <w:lvl w:ilvl="6" w:tplc="0409000F" w:tentative="1">
+      <w:start w:val="1"/>
+      <w:numFmt w:val="decimal"/>
+      <w:lvlText w:val="%7."/>
+      <w:lvlJc w:val="left"/>
+      <w:pPr>
+        <w:ind w:left="5040" w:hanging="360"/>
+      </w:pPr>
+    </w:lvl>
+    <w:lvl w:ilvl="7" w:tplc="04090019" w:tentative="1">
+      <w:start w:val="1"/>
+      <w:numFmt w:val="lowerLetter"/>
+      <w:lvlText w:val="%8."/>
+      <w:lvlJc w:val="left"/>
+      <w:pPr>
+        <w:ind w:left="5760" w:hanging="360"/>
+      </w:pPr>
+    </w:lvl>
+    <w:lvl w:ilvl="8" w:tplc="0409001B" w:tentative="1">
+      <w:start w:val="1"/>
+      <w:numFmt w:val="lowerRoman"/>
+      <w:lvlText w:val="%9."/>
+      <w:lvlJc w:val="right"/>
+      <w:pPr>
+        <w:ind w:left="6480" w:hanging="180"/>
+      </w:pPr>
+    </w:lvl>
+  </w:abstractNum>
   <w:num w:numId="1">
+    <w:abstractNumId w:val="1"/>
+  </w:num>
+  <w:num w:numId="2">
+    <w:abstractNumId w:val="7"/>
+  </w:num>
+  <w:num w:numId="3">
+    <w:abstractNumId w:val="3"/>
+  </w:num>
+  <w:num w:numId="4">
+    <w:abstractNumId w:val="2"/>
+  </w:num>
+  <w:num w:numId="5">
+    <w:abstractNumId w:val="5"/>
+  </w:num>
+  <w:num w:numId="6">
+    <w:abstractNumId w:val="8"/>
+  </w:num>
+  <w:num w:numId="7">
+    <w:abstractNumId w:val="4"/>
+  </w:num>
+  <w:num w:numId="8">
     <w:abstractNumId w:val="0"/>
   </w:num>
-  <w:num w:numId="2">
-    <w:abstractNumId w:val="2"/>
-  </w:num>
-  <w:num w:numId="3">
-    <w:abstractNumId w:val="1"/>
+  <w:num w:numId="9">
+    <w:abstractNumId w:val="6"/>
   </w:num>
 </w:numbering>
 </file>
@@ -2542,6 +3609,29 @@
       <w:u w:val="single"/>
     </w:rPr>
   </w:style>
+  <w:style w:type="character" w:styleId="UnresolvedMention">
+    <w:name w:val="Unresolved Mention"/>
+    <w:basedOn w:val="DefaultParagraphFont"/>
+    <w:uiPriority w:val="99"/>
+    <w:semiHidden/>
+    <w:unhideWhenUsed/>
+    <w:rsid w:val="0062356A"/>
+    <w:rPr>
+      <w:color w:val="605E5C"/>
+      <w:shd w:val="clear" w:color="auto" w:fill="E1DFDD"/>
+    </w:rPr>
+  </w:style>
+  <w:style w:type="paragraph" w:styleId="ListParagraph">
+    <w:name w:val="List Paragraph"/>
+    <w:basedOn w:val="Normal"/>
+    <w:uiPriority w:val="34"/>
+    <w:qFormat/>
+    <w:rsid w:val="00891EF5"/>
+    <w:pPr>
+      <w:ind w:left="720"/>
+      <w:contextualSpacing/>
+    </w:pPr>
+  </w:style>
 </w:styles>
 </file>
 
@@ -2845,7 +3935,7 @@
 </file>
 
 <file path=customXml/itemProps1.xml><?xml version="1.0" encoding="utf-8"?>
-<ds:datastoreItem xmlns:ds="http://schemas.openxmlformats.org/officeDocument/2006/customXml" ds:itemID="{6CC57554-56CE-4C1B-87E8-45895DA2A1A0}">
+<ds:datastoreItem xmlns:ds="http://schemas.openxmlformats.org/officeDocument/2006/customXml" ds:itemID="{64D0B071-45A4-4E09-A205-0C4AEFB219EA}">
   <ds:schemaRefs>
     <ds:schemaRef ds:uri="http://schemas.openxmlformats.org/officeDocument/2006/bibliography"/>
   </ds:schemaRefs>

</xml_diff>

<commit_message>
Added more info to documentation
</commit_message>
<xml_diff>
--- a/documentation/docBase.docx
+++ b/documentation/docBase.docx
@@ -1672,21 +1672,13 @@
         <w:t>should</w:t>
       </w:r>
       <w:r>
-        <w:t xml:space="preserve"> </w:t>
-      </w:r>
-      <w:proofErr w:type="gramStart"/>
-      <w:r>
-        <w:t xml:space="preserve">be </w:t>
+        <w:t xml:space="preserve"> be </w:t>
       </w:r>
       <w:r>
         <w:t xml:space="preserve">located </w:t>
       </w:r>
       <w:r>
-        <w:t>in</w:t>
-      </w:r>
-      <w:proofErr w:type="gramEnd"/>
-      <w:r>
-        <w:t xml:space="preserve"> calculator\out\artifacts</w:t>
+        <w:t>in calculator\out\artifacts</w:t>
       </w:r>
       <w:r>
         <w:t>\</w:t>
@@ -1732,10 +1724,31 @@
         <w:t>java</w:t>
       </w:r>
       <w:r>
-        <w:t xml:space="preserve"> -jar main.jar”, ensuring JDK 11 is installed and at the top of %PATH%</w:t>
-      </w:r>
-      <w:r>
-        <w:t xml:space="preserve"> (Windows).</w:t>
+        <w:t xml:space="preserve"> -jar main.jar”</w:t>
+      </w:r>
+      <w:r>
+        <w:t xml:space="preserve">. </w:t>
+      </w:r>
+      <w:r>
+        <w:t>O</w:t>
+      </w:r>
+      <w:r>
+        <w:t>n Windows</w:t>
+      </w:r>
+      <w:r>
+        <w:t>,</w:t>
+      </w:r>
+      <w:r>
+        <w:t xml:space="preserve"> ensur</w:t>
+      </w:r>
+      <w:r>
+        <w:t>e</w:t>
+      </w:r>
+      <w:r>
+        <w:t xml:space="preserve"> JDK 11 is installed and at the top of %PATH%</w:t>
+      </w:r>
+      <w:r>
+        <w:t>.</w:t>
       </w:r>
     </w:p>
     <w:p>
@@ -1829,11 +1842,10 @@
         </w:numPr>
       </w:pPr>
       <w:r>
-        <w:t>E</w:t>
-      </w:r>
-      <w:r>
-        <w:t>xpression is fully evaluated when operator stack is empty.</w:t>
-      </w:r>
+        <w:t>Parentheses do not calculate multiplication.</w:t>
+      </w:r>
+      <w:bookmarkStart w:id="8" w:name="_GoBack"/>
+      <w:bookmarkEnd w:id="8"/>
     </w:p>
     <w:p>
       <w:pPr>
@@ -1843,8 +1855,21 @@
           <w:numId w:val="9"/>
         </w:numPr>
       </w:pPr>
-      <w:bookmarkStart w:id="8" w:name="_GoBack"/>
-      <w:bookmarkEnd w:id="8"/>
+      <w:r>
+        <w:t>E</w:t>
+      </w:r>
+      <w:r>
+        <w:t>xpression is fully evaluated when operator stack is empty.</w:t>
+      </w:r>
+    </w:p>
+    <w:p>
+      <w:pPr>
+        <w:pStyle w:val="ListParagraph"/>
+        <w:numPr>
+          <w:ilvl w:val="0"/>
+          <w:numId w:val="9"/>
+        </w:numPr>
+      </w:pPr>
       <w:r>
         <w:t xml:space="preserve">Spaces cannot be </w:t>
       </w:r>
@@ -3935,7 +3960,7 @@
 </file>
 
 <file path=customXml/itemProps1.xml><?xml version="1.0" encoding="utf-8"?>
-<ds:datastoreItem xmlns:ds="http://schemas.openxmlformats.org/officeDocument/2006/customXml" ds:itemID="{64D0B071-45A4-4E09-A205-0C4AEFB219EA}">
+<ds:datastoreItem xmlns:ds="http://schemas.openxmlformats.org/officeDocument/2006/customXml" ds:itemID="{C53E67DE-C9EF-0445-840E-ED6237A206E1}">
   <ds:schemaRefs>
     <ds:schemaRef ds:uri="http://schemas.openxmlformats.org/officeDocument/2006/bibliography"/>
   </ds:schemaRefs>

</xml_diff>

<commit_message>
Added more info to documentation. Added file structure to README.md. Added classDiagram.txt
</commit_message>
<xml_diff>
--- a/documentation/docBase.docx
+++ b/documentation/docBase.docx
@@ -1844,8 +1844,6 @@
       <w:r>
         <w:t>Parentheses do not calculate multiplication.</w:t>
       </w:r>
-      <w:bookmarkStart w:id="8" w:name="_GoBack"/>
-      <w:bookmarkEnd w:id="8"/>
     </w:p>
     <w:p>
       <w:pPr>
@@ -1881,11 +1879,81 @@
       <w:pPr>
         <w:pStyle w:val="Heading1"/>
       </w:pPr>
-      <w:bookmarkStart w:id="9" w:name="_Toc522827696"/>
+      <w:bookmarkStart w:id="8" w:name="_Toc522827696"/>
       <w:r>
         <w:t>Implementation Discussion</w:t>
       </w:r>
+      <w:bookmarkEnd w:id="8"/>
+    </w:p>
+    <w:p>
+      <w:r>
+        <w:t>I</w:t>
+      </w:r>
+      <w:r>
+        <w:t xml:space="preserve"> </w:t>
+      </w:r>
+      <w:r>
+        <w:t xml:space="preserve">decided to make </w:t>
+      </w:r>
+      <w:r>
+        <w:t xml:space="preserve">a separate class for each operator </w:t>
+      </w:r>
+      <w:r>
+        <w:t xml:space="preserve">all in the same directory, including the parentheses operators. This puts all operators into one </w:t>
+      </w:r>
+      <w:r>
+        <w:t xml:space="preserve">spot and makes it clear what operators are available. </w:t>
+      </w:r>
+      <w:r>
+        <w:t xml:space="preserve">Creating </w:t>
+      </w:r>
+      <w:r>
+        <w:t xml:space="preserve">a </w:t>
+      </w:r>
+      <w:r>
+        <w:t>new operator is made easier by simply creating a new class</w:t>
+      </w:r>
+      <w:r>
+        <w:t xml:space="preserve"> that extends Operator, filling out the abstract functions,</w:t>
+      </w:r>
+      <w:r>
+        <w:t xml:space="preserve"> </w:t>
+      </w:r>
+      <w:r>
+        <w:t>and adding a new entry to the HashMap in the Operator file.</w:t>
+      </w:r>
+      <w:r>
+        <w:t xml:space="preserve"> </w:t>
+      </w:r>
+      <w:r>
+        <w:t xml:space="preserve">For operators that only </w:t>
+      </w:r>
+      <w:r>
+        <w:t xml:space="preserve">affect one operand, </w:t>
+      </w:r>
+      <w:r>
+        <w:t xml:space="preserve">such as the factorial operator, </w:t>
+      </w:r>
+      <w:bookmarkStart w:id="9" w:name="_GoBack"/>
       <w:bookmarkEnd w:id="9"/>
+      <w:r>
+        <w:t>the priority will need to be 4 or higher</w:t>
+      </w:r>
+      <w:r>
+        <w:t xml:space="preserve">. </w:t>
+      </w:r>
+      <w:r>
+        <w:t xml:space="preserve">The Evaluator class will pick up all </w:t>
+      </w:r>
+      <w:r>
+        <w:t xml:space="preserve">new </w:t>
+      </w:r>
+      <w:r>
+        <w:t xml:space="preserve">operators </w:t>
+      </w:r>
+      <w:r>
+        <w:t>without the need to update the code.</w:t>
+      </w:r>
     </w:p>
     <w:p>
       <w:pPr>
@@ -1897,6 +1965,7 @@
       </w:r>
       <w:bookmarkEnd w:id="10"/>
     </w:p>
+    <w:p/>
     <w:p>
       <w:pPr>
         <w:pStyle w:val="Heading1"/>
@@ -3960,7 +4029,7 @@
 </file>
 
 <file path=customXml/itemProps1.xml><?xml version="1.0" encoding="utf-8"?>
-<ds:datastoreItem xmlns:ds="http://schemas.openxmlformats.org/officeDocument/2006/customXml" ds:itemID="{C53E67DE-C9EF-0445-840E-ED6237A206E1}">
+<ds:datastoreItem xmlns:ds="http://schemas.openxmlformats.org/officeDocument/2006/customXml" ds:itemID="{638F9F85-DA4A-4190-BA98-800EFD938E40}">
   <ds:schemaRefs>
     <ds:schemaRef ds:uri="http://schemas.openxmlformats.org/officeDocument/2006/bibliography"/>
   </ds:schemaRefs>

</xml_diff>

<commit_message>
Finished filling out documentation and exported as a .pdf
</commit_message>
<xml_diff>
--- a/documentation/docBase.docx
+++ b/documentation/docBase.docx
@@ -788,7 +788,7 @@
                 <w:noProof/>
                 <w:webHidden/>
               </w:rPr>
-              <w:t>3</w:t>
+              <w:t>4</w:t>
             </w:r>
             <w:r>
               <w:rPr>
@@ -872,7 +872,7 @@
                 <w:noProof/>
                 <w:webHidden/>
               </w:rPr>
-              <w:t>3</w:t>
+              <w:t>4</w:t>
             </w:r>
             <w:r>
               <w:rPr>
@@ -956,7 +956,7 @@
                 <w:noProof/>
                 <w:webHidden/>
               </w:rPr>
-              <w:t>3</w:t>
+              <w:t>4</w:t>
             </w:r>
             <w:r>
               <w:rPr>
@@ -1040,7 +1040,7 @@
                 <w:noProof/>
                 <w:webHidden/>
               </w:rPr>
-              <w:t>3</w:t>
+              <w:t>4</w:t>
             </w:r>
             <w:r>
               <w:rPr>
@@ -1124,7 +1124,7 @@
                 <w:noProof/>
                 <w:webHidden/>
               </w:rPr>
-              <w:t>3</w:t>
+              <w:t>5</w:t>
             </w:r>
             <w:r>
               <w:rPr>
@@ -1208,7 +1208,7 @@
                 <w:noProof/>
                 <w:webHidden/>
               </w:rPr>
-              <w:t>3</w:t>
+              <w:t>5</w:t>
             </w:r>
             <w:r>
               <w:rPr>
@@ -1552,8 +1552,6 @@
       <w:r>
         <w:t>JDK and resource files are detected</w:t>
       </w:r>
-      <w:bookmarkStart w:id="6" w:name="_GoBack"/>
-      <w:bookmarkEnd w:id="6"/>
     </w:p>
     <w:p>
       <w:pPr>
@@ -1695,73 +1693,73 @@
       <w:pPr>
         <w:pStyle w:val="Heading1"/>
       </w:pPr>
-      <w:bookmarkStart w:id="7" w:name="_Toc522827694"/>
+      <w:bookmarkStart w:id="6" w:name="_Toc522827694"/>
       <w:r>
         <w:lastRenderedPageBreak/>
         <w:t>How to Run your Project</w:t>
       </w:r>
+      <w:bookmarkEnd w:id="6"/>
+    </w:p>
+    <w:p>
+      <w:r>
+        <w:t>After building the executable .jar application of the project, navigate to its directory at calculator\out\artifacts\</w:t>
+      </w:r>
+      <w:proofErr w:type="spellStart"/>
+      <w:r>
+        <w:t>main_jar</w:t>
+      </w:r>
+      <w:proofErr w:type="spellEnd"/>
+      <w:r>
+        <w:t xml:space="preserve"> and double click main.jar.</w:t>
+      </w:r>
+    </w:p>
+    <w:p>
+      <w:r>
+        <w:t xml:space="preserve">If running from the command-line, </w:t>
+      </w:r>
+      <w:r>
+        <w:t>run this command while in the executable .jar application directory: “</w:t>
+      </w:r>
+      <w:r>
+        <w:t>java</w:t>
+      </w:r>
+      <w:r>
+        <w:t xml:space="preserve"> -jar main.jar”</w:t>
+      </w:r>
+      <w:r>
+        <w:t xml:space="preserve">. </w:t>
+      </w:r>
+      <w:r>
+        <w:t>O</w:t>
+      </w:r>
+      <w:r>
+        <w:t>n Windows</w:t>
+      </w:r>
+      <w:r>
+        <w:t>,</w:t>
+      </w:r>
+      <w:r>
+        <w:t xml:space="preserve"> ensur</w:t>
+      </w:r>
+      <w:r>
+        <w:t>e</w:t>
+      </w:r>
+      <w:r>
+        <w:t xml:space="preserve"> JDK 11 is installed and at the top of %PATH%</w:t>
+      </w:r>
+      <w:r>
+        <w:t>.</w:t>
+      </w:r>
+    </w:p>
+    <w:p>
+      <w:pPr>
+        <w:pStyle w:val="Heading1"/>
+      </w:pPr>
+      <w:bookmarkStart w:id="7" w:name="_Toc522827695"/>
+      <w:r>
+        <w:t>Assumption Made</w:t>
+      </w:r>
       <w:bookmarkEnd w:id="7"/>
-    </w:p>
-    <w:p>
-      <w:r>
-        <w:t>After building the executable .jar application of the project, navigate to its directory at calculator\out\artifacts\</w:t>
-      </w:r>
-      <w:proofErr w:type="spellStart"/>
-      <w:r>
-        <w:t>main_jar</w:t>
-      </w:r>
-      <w:proofErr w:type="spellEnd"/>
-      <w:r>
-        <w:t xml:space="preserve"> and double click main.jar.</w:t>
-      </w:r>
-    </w:p>
-    <w:p>
-      <w:r>
-        <w:t xml:space="preserve">If running from the command-line, </w:t>
-      </w:r>
-      <w:r>
-        <w:t>run this command while in the executable .jar application directory: “</w:t>
-      </w:r>
-      <w:r>
-        <w:t>java</w:t>
-      </w:r>
-      <w:r>
-        <w:t xml:space="preserve"> -jar main.jar”</w:t>
-      </w:r>
-      <w:r>
-        <w:t xml:space="preserve">. </w:t>
-      </w:r>
-      <w:r>
-        <w:t>O</w:t>
-      </w:r>
-      <w:r>
-        <w:t>n Windows</w:t>
-      </w:r>
-      <w:r>
-        <w:t>,</w:t>
-      </w:r>
-      <w:r>
-        <w:t xml:space="preserve"> ensur</w:t>
-      </w:r>
-      <w:r>
-        <w:t>e</w:t>
-      </w:r>
-      <w:r>
-        <w:t xml:space="preserve"> JDK 11 is installed and at the top of %PATH%</w:t>
-      </w:r>
-      <w:r>
-        <w:t>.</w:t>
-      </w:r>
-    </w:p>
-    <w:p>
-      <w:pPr>
-        <w:pStyle w:val="Heading1"/>
-      </w:pPr>
-      <w:bookmarkStart w:id="8" w:name="_Toc522827695"/>
-      <w:r>
-        <w:t>Assumption Made</w:t>
-      </w:r>
-      <w:bookmarkEnd w:id="8"/>
     </w:p>
     <w:p>
       <w:pPr>
@@ -1881,109 +1879,1106 @@
       <w:pPr>
         <w:pStyle w:val="Heading1"/>
       </w:pPr>
-      <w:bookmarkStart w:id="9" w:name="_Toc522827696"/>
+      <w:bookmarkStart w:id="8" w:name="_Toc522827696"/>
       <w:r>
         <w:t>Implementation Discussion</w:t>
       </w:r>
+      <w:bookmarkEnd w:id="8"/>
+    </w:p>
+    <w:p>
+      <w:r>
+        <w:t>I</w:t>
+      </w:r>
+      <w:r>
+        <w:t xml:space="preserve"> </w:t>
+      </w:r>
+      <w:r>
+        <w:t xml:space="preserve">decided to make </w:t>
+      </w:r>
+      <w:r>
+        <w:t xml:space="preserve">a separate class for each operator </w:t>
+      </w:r>
+      <w:r>
+        <w:t xml:space="preserve">all in the same directory, including the parentheses operators. This puts all operators into one </w:t>
+      </w:r>
+      <w:r>
+        <w:t xml:space="preserve">spot and makes it clear what operators are available. </w:t>
+      </w:r>
+      <w:r>
+        <w:t xml:space="preserve">Creating </w:t>
+      </w:r>
+      <w:r>
+        <w:t xml:space="preserve">a </w:t>
+      </w:r>
+      <w:r>
+        <w:t>new operator is made easier by simply creating a new class</w:t>
+      </w:r>
+      <w:r>
+        <w:t xml:space="preserve"> that extends Operator, filling out the abstract functions,</w:t>
+      </w:r>
+      <w:r>
+        <w:t xml:space="preserve"> </w:t>
+      </w:r>
+      <w:r>
+        <w:t>and adding a new entry to the HashMap in the Operator file.</w:t>
+      </w:r>
+      <w:r>
+        <w:t xml:space="preserve"> </w:t>
+      </w:r>
+      <w:r>
+        <w:t xml:space="preserve">For operators that only </w:t>
+      </w:r>
+      <w:r>
+        <w:t xml:space="preserve">affect one operand, </w:t>
+      </w:r>
+      <w:r>
+        <w:t xml:space="preserve">such as the factorial operator, </w:t>
+      </w:r>
+      <w:r>
+        <w:t>the priority will need to be 4 or higher</w:t>
+      </w:r>
+      <w:r>
+        <w:t xml:space="preserve">. </w:t>
+      </w:r>
+      <w:r>
+        <w:t xml:space="preserve">The Evaluator class will pick up all </w:t>
+      </w:r>
+      <w:r>
+        <w:t xml:space="preserve">new </w:t>
+      </w:r>
+      <w:r>
+        <w:t xml:space="preserve">operators </w:t>
+      </w:r>
+      <w:r>
+        <w:t>without the need to update the code.</w:t>
+      </w:r>
+    </w:p>
+    <w:p>
+      <w:pPr>
+        <w:pStyle w:val="Heading2"/>
+      </w:pPr>
+      <w:bookmarkStart w:id="9" w:name="_Toc522827697"/>
+      <w:r>
+        <w:t>Class Diagram</w:t>
+      </w:r>
       <w:bookmarkEnd w:id="9"/>
     </w:p>
     <w:p>
-      <w:r>
-        <w:t>I</w:t>
-      </w:r>
-      <w:r>
+      <w:pPr>
+        <w:spacing w:after="0"/>
+        <w:rPr>
+          <w:rFonts w:ascii="Consolas" w:hAnsi="Consolas"/>
+        </w:rPr>
+      </w:pPr>
+      <w:r>
+        <w:rPr>
+          <w:rFonts w:ascii="Consolas" w:hAnsi="Consolas"/>
+        </w:rPr>
+        <w:t>calculator/</w:t>
+      </w:r>
+    </w:p>
+    <w:p>
+      <w:pPr>
+        <w:spacing w:after="0"/>
+        <w:rPr>
+          <w:rFonts w:ascii="Consolas" w:hAnsi="Consolas"/>
+        </w:rPr>
+      </w:pPr>
+      <w:r>
+        <w:rPr>
+          <w:rFonts w:ascii="Consolas" w:hAnsi="Consolas"/>
+        </w:rPr>
+        <w:t xml:space="preserve">└── </w:t>
+      </w:r>
+      <w:proofErr w:type="spellStart"/>
+      <w:r>
+        <w:rPr>
+          <w:rFonts w:ascii="Consolas" w:hAnsi="Consolas"/>
+        </w:rPr>
+        <w:t>src</w:t>
+      </w:r>
+      <w:proofErr w:type="spellEnd"/>
+      <w:r>
+        <w:rPr>
+          <w:rFonts w:ascii="Consolas" w:hAnsi="Consolas"/>
+        </w:rPr>
+        <w:t>/</w:t>
+      </w:r>
+    </w:p>
+    <w:p>
+      <w:pPr>
+        <w:spacing w:after="0"/>
+        <w:rPr>
+          <w:rFonts w:ascii="Consolas" w:hAnsi="Consolas"/>
+        </w:rPr>
+      </w:pPr>
+      <w:r>
+        <w:rPr>
+          <w:rFonts w:ascii="Consolas" w:hAnsi="Consolas"/>
+        </w:rPr>
+        <w:t xml:space="preserve">    </w:t>
+      </w:r>
+      <w:r>
+        <w:rPr>
+          <w:rFonts w:ascii="Consolas" w:hAnsi="Consolas" w:cs="Arial"/>
+        </w:rPr>
+        <w:t>├</w:t>
+      </w:r>
+      <w:r>
+        <w:rPr>
+          <w:rFonts w:ascii="Consolas" w:hAnsi="Consolas" w:cs="Calibri"/>
+        </w:rPr>
+        <w:t>───────────────</w:t>
+      </w:r>
+      <w:r>
+        <w:rPr>
+          <w:rFonts w:ascii="Consolas" w:hAnsi="Consolas"/>
+        </w:rPr>
+        <w:t>────────────────────────────┐</w:t>
+      </w:r>
+    </w:p>
+    <w:p>
+      <w:pPr>
+        <w:spacing w:after="0"/>
+        <w:rPr>
+          <w:rFonts w:ascii="Consolas" w:hAnsi="Consolas"/>
+        </w:rPr>
+      </w:pPr>
+      <w:r>
+        <w:rPr>
+          <w:rFonts w:ascii="Consolas" w:hAnsi="Consolas"/>
+        </w:rPr>
+        <w:t xml:space="preserve">    └── main/java/</w:t>
+      </w:r>
+      <w:proofErr w:type="spellStart"/>
+      <w:r>
+        <w:rPr>
+          <w:rFonts w:ascii="Consolas" w:hAnsi="Consolas"/>
+        </w:rPr>
+        <w:t>edu</w:t>
+      </w:r>
+      <w:proofErr w:type="spellEnd"/>
+      <w:r>
+        <w:rPr>
+          <w:rFonts w:ascii="Consolas" w:hAnsi="Consolas"/>
+        </w:rPr>
+        <w:t>/csc413/calculator/        test/java/</w:t>
+      </w:r>
+    </w:p>
+    <w:p>
+      <w:pPr>
+        <w:spacing w:after="0"/>
+        <w:rPr>
+          <w:rFonts w:ascii="Consolas" w:hAnsi="Consolas"/>
+        </w:rPr>
+      </w:pPr>
+      <w:r>
+        <w:rPr>
+          <w:rFonts w:ascii="Consolas" w:hAnsi="Consolas"/>
+        </w:rPr>
+        <w:t xml:space="preserve">        </w:t>
+      </w:r>
+      <w:r>
+        <w:rPr>
+          <w:rFonts w:ascii="Consolas" w:hAnsi="Consolas" w:cs="Arial"/>
+        </w:rPr>
+        <w:t>├</w:t>
+      </w:r>
+      <w:r>
+        <w:rPr>
+          <w:rFonts w:ascii="Consolas" w:hAnsi="Consolas" w:cs="Calibri"/>
+        </w:rPr>
+        <w:t>──</w:t>
+      </w:r>
+      <w:r>
+        <w:rPr>
+          <w:rFonts w:ascii="Consolas" w:hAnsi="Consolas"/>
+        </w:rPr>
+        <w:t xml:space="preserve"> evaluator/                          </w:t>
+      </w:r>
+      <w:r>
+        <w:rPr>
+          <w:rFonts w:ascii="Consolas" w:hAnsi="Consolas" w:cs="Arial"/>
+        </w:rPr>
+        <w:t>├</w:t>
+      </w:r>
+      <w:r>
+        <w:rPr>
+          <w:rFonts w:ascii="Consolas" w:hAnsi="Consolas" w:cs="Calibri"/>
+        </w:rPr>
+        <w:t>──</w:t>
+      </w:r>
+      <w:r>
+        <w:rPr>
+          <w:rFonts w:ascii="Consolas" w:hAnsi="Consolas"/>
+        </w:rPr>
         <w:t xml:space="preserve"> </w:t>
       </w:r>
       <w:r>
-        <w:t xml:space="preserve">decided to make </w:t>
-      </w:r>
-      <w:r>
-        <w:t xml:space="preserve">a separate class for each operator </w:t>
-      </w:r>
-      <w:r>
-        <w:t xml:space="preserve">all in the same directory, including the parentheses operators. This puts all operators into one </w:t>
-      </w:r>
-      <w:r>
-        <w:t xml:space="preserve">spot and makes it clear what operators are available. </w:t>
-      </w:r>
-      <w:r>
-        <w:t xml:space="preserve">Creating </w:t>
-      </w:r>
-      <w:r>
-        <w:t xml:space="preserve">a </w:t>
-      </w:r>
-      <w:r>
-        <w:t>new operator is made easier by simply creating a new class</w:t>
-      </w:r>
-      <w:r>
-        <w:t xml:space="preserve"> that extends Operator, filling out the abstract functions,</w:t>
-      </w:r>
-      <w:r>
+        <w:rPr>
+          <w:rFonts w:ascii="Consolas" w:hAnsi="Consolas"/>
+          <w:color w:val="00B050"/>
+        </w:rPr>
+        <w:t>AddOperatorTest.java</w:t>
+      </w:r>
+    </w:p>
+    <w:p>
+      <w:pPr>
+        <w:spacing w:after="0"/>
+        <w:rPr>
+          <w:rFonts w:ascii="Consolas" w:hAnsi="Consolas"/>
+        </w:rPr>
+      </w:pPr>
+      <w:r>
+        <w:rPr>
+          <w:rFonts w:ascii="Consolas" w:hAnsi="Consolas"/>
+        </w:rPr>
+        <w:t xml:space="preserve">        │   </w:t>
+      </w:r>
+      <w:r>
+        <w:rPr>
+          <w:rFonts w:ascii="Consolas" w:hAnsi="Consolas" w:cs="Arial"/>
+        </w:rPr>
+        <w:t>├</w:t>
+      </w:r>
+      <w:r>
+        <w:rPr>
+          <w:rFonts w:ascii="Consolas" w:hAnsi="Consolas" w:cs="Calibri"/>
+        </w:rPr>
+        <w:t>──</w:t>
+      </w:r>
+      <w:r>
+        <w:rPr>
+          <w:rFonts w:ascii="Consolas" w:hAnsi="Consolas"/>
+        </w:rPr>
         <w:t xml:space="preserve"> </w:t>
       </w:r>
       <w:r>
-        <w:t>and adding a new entry to the HashMap in the Operator file.</w:t>
-      </w:r>
-      <w:r>
+        <w:rPr>
+          <w:rFonts w:ascii="Consolas" w:hAnsi="Consolas"/>
+          <w:color w:val="0070C0"/>
+        </w:rPr>
+        <w:t>Evaluator.java</w:t>
+      </w:r>
+      <w:r>
+        <w:rPr>
+          <w:rFonts w:ascii="Consolas" w:hAnsi="Consolas"/>
+        </w:rPr>
+        <w:t xml:space="preserve">                  </w:t>
+      </w:r>
+      <w:r>
+        <w:rPr>
+          <w:rFonts w:ascii="Consolas" w:hAnsi="Consolas" w:cs="Arial"/>
+        </w:rPr>
+        <w:t>├</w:t>
+      </w:r>
+      <w:r>
+        <w:rPr>
+          <w:rFonts w:ascii="Consolas" w:hAnsi="Consolas" w:cs="Calibri"/>
+        </w:rPr>
+        <w:t>──</w:t>
+      </w:r>
+      <w:r>
+        <w:rPr>
+          <w:rFonts w:ascii="Consolas" w:hAnsi="Consolas"/>
+        </w:rPr>
         <w:t xml:space="preserve"> </w:t>
       </w:r>
       <w:r>
-        <w:t xml:space="preserve">For operators that only </w:t>
-      </w:r>
-      <w:r>
-        <w:t xml:space="preserve">affect one operand, </w:t>
-      </w:r>
-      <w:r>
-        <w:t xml:space="preserve">such as the factorial operator, </w:t>
-      </w:r>
-      <w:r>
-        <w:t>the priority will need to be 4 or higher</w:t>
-      </w:r>
-      <w:r>
-        <w:t xml:space="preserve">. </w:t>
-      </w:r>
-      <w:r>
-        <w:t xml:space="preserve">The Evaluator class will pick up all </w:t>
-      </w:r>
-      <w:r>
-        <w:t xml:space="preserve">new </w:t>
-      </w:r>
-      <w:r>
-        <w:t xml:space="preserve">operators </w:t>
-      </w:r>
-      <w:r>
-        <w:t>without the need to update the code.</w:t>
-      </w:r>
-    </w:p>
-    <w:p>
-      <w:pPr>
-        <w:pStyle w:val="Heading2"/>
-      </w:pPr>
-      <w:bookmarkStart w:id="10" w:name="_Toc522827697"/>
-      <w:r>
-        <w:t>Class Diagram</w:t>
+        <w:rPr>
+          <w:rFonts w:ascii="Consolas" w:hAnsi="Consolas"/>
+          <w:color w:val="00B050"/>
+        </w:rPr>
+        <w:t>DivideOperatorTest.java</w:t>
+      </w:r>
+    </w:p>
+    <w:p>
+      <w:pPr>
+        <w:spacing w:after="0"/>
+        <w:rPr>
+          <w:rFonts w:ascii="Consolas" w:hAnsi="Consolas"/>
+        </w:rPr>
+      </w:pPr>
+      <w:r>
+        <w:rPr>
+          <w:rFonts w:ascii="Consolas" w:hAnsi="Consolas"/>
+        </w:rPr>
+        <w:t xml:space="preserve">        │   </w:t>
+      </w:r>
+      <w:r>
+        <w:rPr>
+          <w:rFonts w:ascii="Consolas" w:hAnsi="Consolas" w:cs="Arial"/>
+        </w:rPr>
+        <w:t>├</w:t>
+      </w:r>
+      <w:r>
+        <w:rPr>
+          <w:rFonts w:ascii="Consolas" w:hAnsi="Consolas" w:cs="Calibri"/>
+        </w:rPr>
+        <w:t>──</w:t>
+      </w:r>
+      <w:r>
+        <w:rPr>
+          <w:rFonts w:ascii="Consolas" w:hAnsi="Consolas"/>
+        </w:rPr>
+        <w:t xml:space="preserve"> </w:t>
+      </w:r>
+      <w:r>
+        <w:rPr>
+          <w:rFonts w:ascii="Consolas" w:hAnsi="Consolas"/>
+          <w:color w:val="0070C0"/>
+        </w:rPr>
+        <w:t>EvaluatorDriver.java</w:t>
+      </w:r>
+      <w:r>
+        <w:rPr>
+          <w:rFonts w:ascii="Consolas" w:hAnsi="Consolas"/>
+        </w:rPr>
+        <w:t xml:space="preserve">            </w:t>
+      </w:r>
+      <w:r>
+        <w:rPr>
+          <w:rFonts w:ascii="Consolas" w:hAnsi="Consolas" w:cs="Arial"/>
+        </w:rPr>
+        <w:t>├</w:t>
+      </w:r>
+      <w:r>
+        <w:rPr>
+          <w:rFonts w:ascii="Consolas" w:hAnsi="Consolas" w:cs="Calibri"/>
+        </w:rPr>
+        <w:t>──</w:t>
+      </w:r>
+      <w:r>
+        <w:rPr>
+          <w:rFonts w:ascii="Consolas" w:hAnsi="Consolas"/>
+        </w:rPr>
+        <w:t xml:space="preserve"> </w:t>
+      </w:r>
+      <w:r>
+        <w:rPr>
+          <w:rFonts w:ascii="Consolas" w:hAnsi="Consolas"/>
+          <w:color w:val="00B050"/>
+        </w:rPr>
+        <w:t>EvaluatorTest.java</w:t>
+      </w:r>
+    </w:p>
+    <w:p>
+      <w:pPr>
+        <w:spacing w:after="0"/>
+        <w:rPr>
+          <w:rFonts w:ascii="Consolas" w:hAnsi="Consolas"/>
+        </w:rPr>
+      </w:pPr>
+      <w:r>
+        <w:rPr>
+          <w:rFonts w:ascii="Consolas" w:hAnsi="Consolas"/>
+        </w:rPr>
+        <w:t xml:space="preserve">        │   </w:t>
+      </w:r>
+      <w:r>
+        <w:rPr>
+          <w:rFonts w:ascii="Consolas" w:hAnsi="Consolas" w:cs="Arial"/>
+        </w:rPr>
+        <w:t>├</w:t>
+      </w:r>
+      <w:r>
+        <w:rPr>
+          <w:rFonts w:ascii="Consolas" w:hAnsi="Consolas" w:cs="Calibri"/>
+        </w:rPr>
+        <w:t>──</w:t>
+      </w:r>
+      <w:r>
+        <w:rPr>
+          <w:rFonts w:ascii="Consolas" w:hAnsi="Consolas"/>
+        </w:rPr>
+        <w:t xml:space="preserve"> </w:t>
+      </w:r>
+      <w:r>
+        <w:rPr>
+          <w:rFonts w:ascii="Consolas" w:hAnsi="Consolas"/>
+          <w:color w:val="0070C0"/>
+        </w:rPr>
+        <w:t>EvaluatorUI.java</w:t>
+      </w:r>
+      <w:r>
+        <w:rPr>
+          <w:rFonts w:ascii="Consolas" w:hAnsi="Consolas"/>
+        </w:rPr>
+        <w:t xml:space="preserve">                </w:t>
+      </w:r>
+      <w:r>
+        <w:rPr>
+          <w:rFonts w:ascii="Consolas" w:hAnsi="Consolas" w:cs="Arial"/>
+        </w:rPr>
+        <w:t>├</w:t>
+      </w:r>
+      <w:r>
+        <w:rPr>
+          <w:rFonts w:ascii="Consolas" w:hAnsi="Consolas" w:cs="Calibri"/>
+        </w:rPr>
+        <w:t>──</w:t>
+      </w:r>
+      <w:r>
+        <w:rPr>
+          <w:rFonts w:ascii="Consolas" w:hAnsi="Consolas"/>
+        </w:rPr>
+        <w:t xml:space="preserve"> </w:t>
+      </w:r>
+      <w:r>
+        <w:rPr>
+          <w:rFonts w:ascii="Consolas" w:hAnsi="Consolas"/>
+          <w:color w:val="00B050"/>
+        </w:rPr>
+        <w:t>MultiplyOperatorTest.java</w:t>
+      </w:r>
+    </w:p>
+    <w:p>
+      <w:pPr>
+        <w:spacing w:after="0"/>
+        <w:rPr>
+          <w:rFonts w:ascii="Consolas" w:hAnsi="Consolas"/>
+        </w:rPr>
+      </w:pPr>
+      <w:r>
+        <w:rPr>
+          <w:rFonts w:ascii="Consolas" w:hAnsi="Consolas"/>
+        </w:rPr>
+        <w:t xml:space="preserve">        │   └── </w:t>
+      </w:r>
+      <w:r>
+        <w:rPr>
+          <w:rFonts w:ascii="Consolas" w:hAnsi="Consolas"/>
+          <w:color w:val="0070C0"/>
+        </w:rPr>
+        <w:t>Operand.java</w:t>
+      </w:r>
+      <w:r>
+        <w:rPr>
+          <w:rFonts w:ascii="Consolas" w:hAnsi="Consolas"/>
+        </w:rPr>
+        <w:t xml:space="preserve">                    </w:t>
+      </w:r>
+      <w:r>
+        <w:rPr>
+          <w:rFonts w:ascii="Consolas" w:hAnsi="Consolas" w:cs="Arial"/>
+        </w:rPr>
+        <w:t>├</w:t>
+      </w:r>
+      <w:r>
+        <w:rPr>
+          <w:rFonts w:ascii="Consolas" w:hAnsi="Consolas" w:cs="Calibri"/>
+        </w:rPr>
+        <w:t>──</w:t>
+      </w:r>
+      <w:r>
+        <w:rPr>
+          <w:rFonts w:ascii="Consolas" w:hAnsi="Consolas"/>
+        </w:rPr>
+        <w:t xml:space="preserve"> </w:t>
+      </w:r>
+      <w:r>
+        <w:rPr>
+          <w:rFonts w:ascii="Consolas" w:hAnsi="Consolas"/>
+          <w:color w:val="00B050"/>
+        </w:rPr>
+        <w:t>OperandTest.java</w:t>
+      </w:r>
+    </w:p>
+    <w:p>
+      <w:pPr>
+        <w:spacing w:after="0"/>
+        <w:rPr>
+          <w:rFonts w:ascii="Consolas" w:hAnsi="Consolas"/>
+        </w:rPr>
+      </w:pPr>
+      <w:r>
+        <w:rPr>
+          <w:rFonts w:ascii="Consolas" w:hAnsi="Consolas"/>
+        </w:rPr>
+        <w:t xml:space="preserve">        └── operators/                          </w:t>
+      </w:r>
+      <w:r>
+        <w:rPr>
+          <w:rFonts w:ascii="Consolas" w:hAnsi="Consolas" w:cs="Arial"/>
+        </w:rPr>
+        <w:t>├</w:t>
+      </w:r>
+      <w:r>
+        <w:rPr>
+          <w:rFonts w:ascii="Consolas" w:hAnsi="Consolas" w:cs="Calibri"/>
+        </w:rPr>
+        <w:t>──</w:t>
+      </w:r>
+      <w:r>
+        <w:rPr>
+          <w:rFonts w:ascii="Consolas" w:hAnsi="Consolas"/>
+        </w:rPr>
+        <w:t xml:space="preserve"> </w:t>
+      </w:r>
+      <w:r>
+        <w:rPr>
+          <w:rFonts w:ascii="Consolas" w:hAnsi="Consolas"/>
+          <w:color w:val="00B050"/>
+        </w:rPr>
+        <w:t>OperatorTester.java</w:t>
+      </w:r>
+    </w:p>
+    <w:p>
+      <w:pPr>
+        <w:spacing w:after="0"/>
+        <w:rPr>
+          <w:rFonts w:ascii="Consolas" w:hAnsi="Consolas"/>
+        </w:rPr>
+      </w:pPr>
+      <w:r>
+        <w:rPr>
+          <w:rFonts w:ascii="Consolas" w:hAnsi="Consolas"/>
+        </w:rPr>
+        <w:t xml:space="preserve">            </w:t>
+      </w:r>
+      <w:r>
+        <w:rPr>
+          <w:rFonts w:ascii="Consolas" w:hAnsi="Consolas" w:cs="Arial"/>
+        </w:rPr>
+        <w:t>├</w:t>
+      </w:r>
+      <w:r>
+        <w:rPr>
+          <w:rFonts w:ascii="Consolas" w:hAnsi="Consolas" w:cs="Calibri"/>
+        </w:rPr>
+        <w:t>──</w:t>
+      </w:r>
+      <w:r>
+        <w:rPr>
+          <w:rFonts w:ascii="Consolas" w:hAnsi="Consolas"/>
+        </w:rPr>
+        <w:t xml:space="preserve"> </w:t>
+      </w:r>
+      <w:r>
+        <w:rPr>
+          <w:rFonts w:ascii="Consolas" w:hAnsi="Consolas"/>
+          <w:color w:val="C00000"/>
+        </w:rPr>
+        <w:t>AddOperator.java</w:t>
+      </w:r>
+      <w:r>
+        <w:rPr>
+          <w:rFonts w:ascii="Consolas" w:hAnsi="Consolas"/>
+        </w:rPr>
+        <w:t xml:space="preserve">                </w:t>
+      </w:r>
+      <w:r>
+        <w:rPr>
+          <w:rFonts w:ascii="Consolas" w:hAnsi="Consolas" w:cs="Arial"/>
+        </w:rPr>
+        <w:t>├</w:t>
+      </w:r>
+      <w:r>
+        <w:rPr>
+          <w:rFonts w:ascii="Consolas" w:hAnsi="Consolas" w:cs="Calibri"/>
+        </w:rPr>
+        <w:t>──</w:t>
+      </w:r>
+      <w:r>
+        <w:rPr>
+          <w:rFonts w:ascii="Consolas" w:hAnsi="Consolas"/>
+        </w:rPr>
+        <w:t xml:space="preserve"> </w:t>
+      </w:r>
+      <w:r>
+        <w:rPr>
+          <w:rFonts w:ascii="Consolas" w:hAnsi="Consolas"/>
+          <w:color w:val="00B050"/>
+        </w:rPr>
+        <w:t>PowerOperatorTest.java</w:t>
+      </w:r>
+    </w:p>
+    <w:p>
+      <w:pPr>
+        <w:spacing w:after="0"/>
+        <w:rPr>
+          <w:rFonts w:ascii="Consolas" w:hAnsi="Consolas"/>
+        </w:rPr>
+      </w:pPr>
+      <w:r>
+        <w:rPr>
+          <w:rFonts w:ascii="Consolas" w:hAnsi="Consolas"/>
+        </w:rPr>
+        <w:t xml:space="preserve">            </w:t>
+      </w:r>
+      <w:r>
+        <w:rPr>
+          <w:rFonts w:ascii="Consolas" w:hAnsi="Consolas" w:cs="Arial"/>
+        </w:rPr>
+        <w:t>├</w:t>
+      </w:r>
+      <w:r>
+        <w:rPr>
+          <w:rFonts w:ascii="Consolas" w:hAnsi="Consolas" w:cs="Calibri"/>
+        </w:rPr>
+        <w:t>──</w:t>
+      </w:r>
+      <w:r>
+        <w:rPr>
+          <w:rFonts w:ascii="Consolas" w:hAnsi="Consolas"/>
+        </w:rPr>
+        <w:t xml:space="preserve"> </w:t>
+      </w:r>
+      <w:r>
+        <w:rPr>
+          <w:rFonts w:ascii="Consolas" w:hAnsi="Consolas"/>
+          <w:color w:val="C00000"/>
+        </w:rPr>
+        <w:t>CloseOperator.java</w:t>
+      </w:r>
+      <w:r>
+        <w:rPr>
+          <w:rFonts w:ascii="Consolas" w:hAnsi="Consolas"/>
+        </w:rPr>
+        <w:t xml:space="preserve">              </w:t>
+      </w:r>
+      <w:r>
+        <w:rPr>
+          <w:rFonts w:ascii="Consolas" w:hAnsi="Consolas" w:cs="Calibri"/>
+        </w:rPr>
+        <w:t>└──</w:t>
+      </w:r>
+      <w:r>
+        <w:rPr>
+          <w:rFonts w:ascii="Consolas" w:hAnsi="Consolas"/>
+        </w:rPr>
+        <w:t xml:space="preserve"> </w:t>
+      </w:r>
+      <w:r>
+        <w:rPr>
+          <w:rFonts w:ascii="Consolas" w:hAnsi="Consolas"/>
+          <w:color w:val="00B050"/>
+        </w:rPr>
+        <w:t>SubtractOperatorTest.java</w:t>
+      </w:r>
+    </w:p>
+    <w:p>
+      <w:pPr>
+        <w:spacing w:after="0"/>
+        <w:rPr>
+          <w:rFonts w:ascii="Consolas" w:hAnsi="Consolas"/>
+        </w:rPr>
+      </w:pPr>
+      <w:r>
+        <w:rPr>
+          <w:rFonts w:ascii="Consolas" w:hAnsi="Consolas"/>
+        </w:rPr>
+        <w:t xml:space="preserve">            </w:t>
+      </w:r>
+      <w:r>
+        <w:rPr>
+          <w:rFonts w:ascii="Consolas" w:hAnsi="Consolas" w:cs="Arial"/>
+        </w:rPr>
+        <w:t>├</w:t>
+      </w:r>
+      <w:r>
+        <w:rPr>
+          <w:rFonts w:ascii="Consolas" w:hAnsi="Consolas" w:cs="Calibri"/>
+        </w:rPr>
+        <w:t>──</w:t>
+      </w:r>
+      <w:r>
+        <w:rPr>
+          <w:rFonts w:ascii="Consolas" w:hAnsi="Consolas"/>
+        </w:rPr>
+        <w:t xml:space="preserve"> </w:t>
+      </w:r>
+      <w:r>
+        <w:rPr>
+          <w:rFonts w:ascii="Consolas" w:hAnsi="Consolas"/>
+          <w:color w:val="C00000"/>
+        </w:rPr>
+        <w:t>DivideOperator.java</w:t>
+      </w:r>
+    </w:p>
+    <w:p>
+      <w:pPr>
+        <w:spacing w:after="0"/>
+        <w:rPr>
+          <w:rFonts w:ascii="Consolas" w:hAnsi="Consolas"/>
+        </w:rPr>
+      </w:pPr>
+      <w:r>
+        <w:rPr>
+          <w:rFonts w:ascii="Consolas" w:hAnsi="Consolas"/>
+        </w:rPr>
+        <w:t xml:space="preserve">            </w:t>
+      </w:r>
+      <w:r>
+        <w:rPr>
+          <w:rFonts w:ascii="Consolas" w:hAnsi="Consolas" w:cs="Arial"/>
+        </w:rPr>
+        <w:t>├</w:t>
+      </w:r>
+      <w:r>
+        <w:rPr>
+          <w:rFonts w:ascii="Consolas" w:hAnsi="Consolas" w:cs="Calibri"/>
+        </w:rPr>
+        <w:t>──</w:t>
+      </w:r>
+      <w:r>
+        <w:rPr>
+          <w:rFonts w:ascii="Consolas" w:hAnsi="Consolas"/>
+        </w:rPr>
+        <w:t xml:space="preserve"> </w:t>
+      </w:r>
+      <w:r>
+        <w:rPr>
+          <w:rFonts w:ascii="Consolas" w:hAnsi="Consolas"/>
+          <w:color w:val="C00000"/>
+        </w:rPr>
+        <w:t>FactorialOperator.java</w:t>
+      </w:r>
+    </w:p>
+    <w:p>
+      <w:pPr>
+        <w:spacing w:after="0"/>
+        <w:rPr>
+          <w:rFonts w:ascii="Consolas" w:hAnsi="Consolas"/>
+        </w:rPr>
+      </w:pPr>
+      <w:r>
+        <w:rPr>
+          <w:rFonts w:ascii="Consolas" w:hAnsi="Consolas"/>
+        </w:rPr>
+        <w:t xml:space="preserve">            </w:t>
+      </w:r>
+      <w:r>
+        <w:rPr>
+          <w:rFonts w:ascii="Consolas" w:hAnsi="Consolas" w:cs="Arial"/>
+        </w:rPr>
+        <w:t>├</w:t>
+      </w:r>
+      <w:r>
+        <w:rPr>
+          <w:rFonts w:ascii="Consolas" w:hAnsi="Consolas" w:cs="Calibri"/>
+        </w:rPr>
+        <w:t>──</w:t>
+      </w:r>
+      <w:r>
+        <w:rPr>
+          <w:rFonts w:ascii="Consolas" w:hAnsi="Consolas"/>
+        </w:rPr>
+        <w:t xml:space="preserve"> </w:t>
+      </w:r>
+      <w:r>
+        <w:rPr>
+          <w:rFonts w:ascii="Consolas" w:hAnsi="Consolas"/>
+          <w:color w:val="C00000"/>
+        </w:rPr>
+        <w:t>ModulusOperator.java</w:t>
+      </w:r>
+    </w:p>
+    <w:p>
+      <w:pPr>
+        <w:spacing w:after="0"/>
+        <w:rPr>
+          <w:rFonts w:ascii="Consolas" w:hAnsi="Consolas"/>
+        </w:rPr>
+      </w:pPr>
+      <w:r>
+        <w:rPr>
+          <w:rFonts w:ascii="Consolas" w:hAnsi="Consolas"/>
+        </w:rPr>
+        <w:t xml:space="preserve">            </w:t>
+      </w:r>
+      <w:r>
+        <w:rPr>
+          <w:rFonts w:ascii="Consolas" w:hAnsi="Consolas" w:cs="Arial"/>
+        </w:rPr>
+        <w:t>├</w:t>
+      </w:r>
+      <w:r>
+        <w:rPr>
+          <w:rFonts w:ascii="Consolas" w:hAnsi="Consolas" w:cs="Calibri"/>
+        </w:rPr>
+        <w:t>──</w:t>
+      </w:r>
+      <w:r>
+        <w:rPr>
+          <w:rFonts w:ascii="Consolas" w:hAnsi="Consolas"/>
+        </w:rPr>
+        <w:t xml:space="preserve"> </w:t>
+      </w:r>
+      <w:r>
+        <w:rPr>
+          <w:rFonts w:ascii="Consolas" w:hAnsi="Consolas"/>
+          <w:color w:val="C00000"/>
+        </w:rPr>
+        <w:t>MultiplyOperator.java</w:t>
+      </w:r>
+    </w:p>
+    <w:p>
+      <w:pPr>
+        <w:spacing w:after="0"/>
+        <w:rPr>
+          <w:rFonts w:ascii="Consolas" w:hAnsi="Consolas"/>
+        </w:rPr>
+      </w:pPr>
+      <w:r>
+        <w:rPr>
+          <w:rFonts w:ascii="Consolas" w:hAnsi="Consolas"/>
+        </w:rPr>
+        <w:t xml:space="preserve">            </w:t>
+      </w:r>
+      <w:r>
+        <w:rPr>
+          <w:rFonts w:ascii="Consolas" w:hAnsi="Consolas" w:cs="Arial"/>
+        </w:rPr>
+        <w:t>├</w:t>
+      </w:r>
+      <w:r>
+        <w:rPr>
+          <w:rFonts w:ascii="Consolas" w:hAnsi="Consolas" w:cs="Calibri"/>
+        </w:rPr>
+        <w:t>──</w:t>
+      </w:r>
+      <w:r>
+        <w:rPr>
+          <w:rFonts w:ascii="Consolas" w:hAnsi="Consolas"/>
+        </w:rPr>
+        <w:t xml:space="preserve"> </w:t>
+      </w:r>
+      <w:r>
+        <w:rPr>
+          <w:rFonts w:ascii="Consolas" w:hAnsi="Consolas"/>
+          <w:color w:val="C00000"/>
+        </w:rPr>
+        <w:t>OpenOperator.java</w:t>
+      </w:r>
+    </w:p>
+    <w:p>
+      <w:pPr>
+        <w:spacing w:after="0"/>
+        <w:rPr>
+          <w:rFonts w:ascii="Consolas" w:hAnsi="Consolas"/>
+        </w:rPr>
+      </w:pPr>
+      <w:r>
+        <w:rPr>
+          <w:rFonts w:ascii="Consolas" w:hAnsi="Consolas"/>
+        </w:rPr>
+        <w:t xml:space="preserve">            </w:t>
+      </w:r>
+      <w:r>
+        <w:rPr>
+          <w:rFonts w:ascii="Consolas" w:hAnsi="Consolas" w:cs="Arial"/>
+        </w:rPr>
+        <w:t>├</w:t>
+      </w:r>
+      <w:r>
+        <w:rPr>
+          <w:rFonts w:ascii="Consolas" w:hAnsi="Consolas" w:cs="Calibri"/>
+        </w:rPr>
+        <w:t>──</w:t>
+      </w:r>
+      <w:r>
+        <w:rPr>
+          <w:rFonts w:ascii="Consolas" w:hAnsi="Consolas"/>
+        </w:rPr>
+        <w:t xml:space="preserve"> </w:t>
+      </w:r>
+      <w:r>
+        <w:rPr>
+          <w:rFonts w:ascii="Consolas" w:hAnsi="Consolas"/>
+          <w:color w:val="0070C0"/>
+        </w:rPr>
+        <w:t>Operator.java</w:t>
+      </w:r>
+    </w:p>
+    <w:p>
+      <w:pPr>
+        <w:spacing w:after="0"/>
+        <w:rPr>
+          <w:rFonts w:ascii="Consolas" w:hAnsi="Consolas"/>
+        </w:rPr>
+      </w:pPr>
+      <w:r>
+        <w:rPr>
+          <w:rFonts w:ascii="Consolas" w:hAnsi="Consolas"/>
+        </w:rPr>
+        <w:t xml:space="preserve">            </w:t>
+      </w:r>
+      <w:r>
+        <w:rPr>
+          <w:rFonts w:ascii="Consolas" w:hAnsi="Consolas" w:cs="Arial"/>
+        </w:rPr>
+        <w:t>├</w:t>
+      </w:r>
+      <w:r>
+        <w:rPr>
+          <w:rFonts w:ascii="Consolas" w:hAnsi="Consolas" w:cs="Calibri"/>
+        </w:rPr>
+        <w:t>──</w:t>
+      </w:r>
+      <w:r>
+        <w:rPr>
+          <w:rFonts w:ascii="Consolas" w:hAnsi="Consolas"/>
+        </w:rPr>
+        <w:t xml:space="preserve"> </w:t>
+      </w:r>
+      <w:r>
+        <w:rPr>
+          <w:rFonts w:ascii="Consolas" w:hAnsi="Consolas"/>
+          <w:color w:val="C00000"/>
+        </w:rPr>
+        <w:t>PowerOperator.java</w:t>
+      </w:r>
+    </w:p>
+    <w:p>
+      <w:pPr>
+        <w:spacing w:after="0"/>
+        <w:rPr>
+          <w:rFonts w:ascii="Consolas" w:hAnsi="Consolas"/>
+        </w:rPr>
+      </w:pPr>
+      <w:r>
+        <w:rPr>
+          <w:rFonts w:ascii="Consolas" w:hAnsi="Consolas"/>
+        </w:rPr>
+        <w:t xml:space="preserve">            └── </w:t>
+      </w:r>
+      <w:r>
+        <w:rPr>
+          <w:rFonts w:ascii="Consolas" w:hAnsi="Consolas"/>
+          <w:color w:val="C00000"/>
+        </w:rPr>
+        <w:t>SubtractOperator.java</w:t>
+      </w:r>
+    </w:p>
+    <w:p>
+      <w:pPr>
+        <w:pStyle w:val="Heading1"/>
+      </w:pPr>
+      <w:bookmarkStart w:id="10" w:name="_Toc522827698"/>
+      <w:r>
+        <w:lastRenderedPageBreak/>
+        <w:t>Project Reflection</w:t>
       </w:r>
       <w:bookmarkEnd w:id="10"/>
     </w:p>
-    <w:p/>
+    <w:p>
+      <w:r>
+        <w:t xml:space="preserve">Before starting this project, I was intimidated by the amount of code </w:t>
+      </w:r>
+      <w:r>
+        <w:t xml:space="preserve">already written and the number of files there were even though it was only a handful. It turns out most of the files do not have much code in them and I was tasked with only writing a few lines to complete them. When I started working with the Evaluator class, I struggled to read the existing </w:t>
+      </w:r>
+      <w:r>
+        <w:t>code,</w:t>
+      </w:r>
+      <w:r>
+        <w:t xml:space="preserve"> so I had to take a step back and analyze what the code was trying to do before I knew what I needed to do.</w:t>
+      </w:r>
+      <w:r>
+        <w:t xml:space="preserve"> I was able to figure out that once I had all the Operator classes complete, the eval function became much simpler since I was only using the public functions of the abstract superclass Operator.</w:t>
+      </w:r>
+    </w:p>
+    <w:p>
+      <w:r>
+        <w:t>Once all the Evaluator test cases passed, I decided to attempt at an extra credit opportunity and started adding new operators. The new operators include factorial and modulus. The factorial operator was a special case because it only needed one operand to evaluate so I gave it a priority of 4 and modified my Evaluator class to accommodate for it.</w:t>
+      </w:r>
+    </w:p>
+    <w:p>
+      <w:r>
+        <w:t xml:space="preserve">The </w:t>
+      </w:r>
+      <w:proofErr w:type="spellStart"/>
+      <w:r>
+        <w:t>EvaluatorUI</w:t>
+      </w:r>
+      <w:proofErr w:type="spellEnd"/>
+      <w:r>
+        <w:t xml:space="preserve"> class was </w:t>
+      </w:r>
+      <w:proofErr w:type="gramStart"/>
+      <w:r>
+        <w:t>pretty simple</w:t>
+      </w:r>
+      <w:proofErr w:type="gramEnd"/>
+      <w:r>
+        <w:t xml:space="preserve">. Since it deals with user input, I would have to end up using “if” statements </w:t>
+      </w:r>
+      <w:r>
+        <w:t>and modifying the text field. The text field serves as a string that can be used as input for the Evaluator. I went ahead and stylize</w:t>
+      </w:r>
+      <w:r>
+        <w:t>d</w:t>
+      </w:r>
+      <w:r>
+        <w:t xml:space="preserve"> the UI to give it a dark theme.</w:t>
+      </w:r>
+      <w:r>
+        <w:t xml:space="preserve"> I also tried using a “switch” statement but I would need to use “if” statements inside some of the cases </w:t>
+      </w:r>
+      <w:proofErr w:type="gramStart"/>
+      <w:r>
+        <w:t>anyway</w:t>
+      </w:r>
+      <w:proofErr w:type="gramEnd"/>
+      <w:r>
+        <w:t xml:space="preserve"> so I ended up going with the “if” statements.</w:t>
+      </w:r>
+    </w:p>
     <w:p>
       <w:pPr>
         <w:pStyle w:val="Heading1"/>
       </w:pPr>
-      <w:bookmarkStart w:id="11" w:name="_Toc522827698"/>
-      <w:r>
-        <w:t>Project Reflection</w:t>
+      <w:bookmarkStart w:id="11" w:name="_Toc522827699"/>
+      <w:r>
+        <w:t>Project Conclusion/Results</w:t>
       </w:r>
       <w:bookmarkEnd w:id="11"/>
     </w:p>
     <w:p>
-      <w:pPr>
-        <w:pStyle w:val="Heading1"/>
-      </w:pPr>
-      <w:bookmarkStart w:id="12" w:name="_Toc522827699"/>
-      <w:r>
-        <w:t>Project Conclusion/Results</w:t>
-      </w:r>
+      <w:r>
+        <w:t>Operators with a priority of 4 or greater will only take one operand argument to evaluate.</w:t>
+      </w:r>
+    </w:p>
+    <w:p>
+      <w:r>
+        <w:t xml:space="preserve">In an attempt for extra credit, I added a factorial operator and modulus operator. </w:t>
+      </w:r>
+      <w:r>
+        <w:t>I also</w:t>
+      </w:r>
+      <w:r>
+        <w:t xml:space="preserve"> g</w:t>
+      </w:r>
+      <w:r>
+        <w:t>ave</w:t>
+      </w:r>
+      <w:r>
+        <w:t xml:space="preserve"> the </w:t>
+      </w:r>
+      <w:proofErr w:type="spellStart"/>
+      <w:r>
+        <w:t>EvaluatorUI</w:t>
+      </w:r>
+      <w:proofErr w:type="spellEnd"/>
+      <w:r>
+        <w:t xml:space="preserve"> certain behaviors for clearing and typing the expression based on </w:t>
+      </w:r>
+      <w:proofErr w:type="gramStart"/>
+      <w:r>
+        <w:t>whether or not</w:t>
+      </w:r>
+      <w:proofErr w:type="gramEnd"/>
+      <w:r>
+        <w:t xml:space="preserve"> a result to a previous expression was displayed in the text field</w:t>
+      </w:r>
+      <w:r>
+        <w:t>.</w:t>
+      </w:r>
+      <w:r>
+        <w:t xml:space="preserve"> The text field will always clear to “0” and never show blank.</w:t>
+      </w:r>
+      <w:bookmarkStart w:id="12" w:name="_GoBack"/>
       <w:bookmarkEnd w:id="12"/>
     </w:p>
     <w:sectPr>
@@ -4029,7 +5024,7 @@
 </file>
 
 <file path=customXml/itemProps1.xml><?xml version="1.0" encoding="utf-8"?>
-<ds:datastoreItem xmlns:ds="http://schemas.openxmlformats.org/officeDocument/2006/customXml" ds:itemID="{A8C83A48-7E0D-4C16-836F-258CF1960556}">
+<ds:datastoreItem xmlns:ds="http://schemas.openxmlformats.org/officeDocument/2006/customXml" ds:itemID="{C6688317-A2A5-4FB7-92BB-A51CCDDBDA23}">
   <ds:schemaRefs>
     <ds:schemaRef ds:uri="http://schemas.openxmlformats.org/officeDocument/2006/bibliography"/>
   </ds:schemaRefs>

</xml_diff>